<commit_message>
Updated file with Grammar Check
</commit_message>
<xml_diff>
--- a/Design Documents/odin_design_specification.docx
+++ b/Design Documents/odin_design_specification.docx
@@ -36,12 +36,12 @@
                   <w:sz w:val="24"/>
                   <w:szCs w:val="24"/>
                 </w:rPr>
-                <w:alias w:val="Company"/>
-                <w:id w:val="13406915"/>
+                <w:alias w:val="Subtitle"/>
+                <w:id w:val="13406923"/>
                 <w:placeholder>
-                  <w:docPart w:val="EC4F9A406B4D4599AD370E366D806320"/>
+                  <w:docPart w:val="294BB10353C64A03A9D6AD499D180B38"/>
                 </w:placeholder>
-                <w:dataBinding w:prefixMappings="xmlns:ns0='http://schemas.openxmlformats.org/officeDocument/2006/extended-properties'" w:xpath="/ns0:Properties[1]/ns0:Company[1]" w:storeItemID="{6668398D-A668-4E3E-A5EB-62B293D839F1}"/>
+                <w:dataBinding w:prefixMappings="xmlns:ns0='http://schemas.openxmlformats.org/package/2006/metadata/core-properties' xmlns:ns1='http://purl.org/dc/elements/1.1/'" w:xpath="/ns0:coreProperties[1]/ns1:subject[1]" w:storeItemID="{6C3C8BC8-F283-45AE-878A-BAB7291924A1}"/>
                 <w:text/>
               </w:sdtPr>
               <w:sdtContent>
@@ -67,70 +67,7 @@
                         <w:sz w:val="24"/>
                         <w:szCs w:val="24"/>
                       </w:rPr>
-                      <w:t xml:space="preserve">A </w:t>
-                    </w:r>
-                    <w:r>
-                      <w:rPr>
-                        <w:sz w:val="24"/>
-                        <w:szCs w:val="24"/>
-                      </w:rPr>
-                      <w:t xml:space="preserve">Mock </w:t>
-                    </w:r>
-                    <w:r>
-                      <w:rPr>
-                        <w:sz w:val="24"/>
-                        <w:szCs w:val="24"/>
-                      </w:rPr>
-                      <w:t>T</w:t>
-                    </w:r>
-                    <w:r>
-                      <w:rPr>
-                        <w:sz w:val="24"/>
-                        <w:szCs w:val="24"/>
-                      </w:rPr>
-                      <w:t xml:space="preserve">rading </w:t>
-                    </w:r>
-                    <w:r>
-                      <w:rPr>
-                        <w:sz w:val="24"/>
-                        <w:szCs w:val="24"/>
-                      </w:rPr>
-                      <w:t>P</w:t>
-                    </w:r>
-                    <w:r>
-                      <w:rPr>
-                        <w:sz w:val="24"/>
-                        <w:szCs w:val="24"/>
-                      </w:rPr>
-                      <w:t xml:space="preserve">latform with </w:t>
-                    </w:r>
-                    <w:r>
-                      <w:rPr>
-                        <w:sz w:val="24"/>
-                        <w:szCs w:val="24"/>
-                      </w:rPr>
-                      <w:t>I</w:t>
-                    </w:r>
-                    <w:r>
-                      <w:rPr>
-                        <w:sz w:val="24"/>
-                        <w:szCs w:val="24"/>
-                      </w:rPr>
-                      <w:t xml:space="preserve">nternal OTC (Over-The-Counter) </w:t>
-                    </w:r>
-                    <w:r>
-                      <w:rPr>
-                        <w:sz w:val="24"/>
-                        <w:szCs w:val="24"/>
-                      </w:rPr>
-                      <w:t>M</w:t>
-                    </w:r>
-                    <w:r>
-                      <w:rPr>
-                        <w:sz w:val="24"/>
-                        <w:szCs w:val="24"/>
-                      </w:rPr>
-                      <w:t>arket</w:t>
+                      <w:t>Software Design Specification</w:t>
                     </w:r>
                   </w:p>
                 </w:tc>
@@ -157,6 +94,7 @@
                   <w:dataBinding w:prefixMappings="xmlns:ns0='http://schemas.openxmlformats.org/package/2006/metadata/core-properties' xmlns:ns1='http://purl.org/dc/elements/1.1/'" w:xpath="/ns0:coreProperties[1]/ns1:title[1]" w:storeItemID="{6C3C8BC8-F283-45AE-878A-BAB7291924A1}"/>
                   <w:text/>
                 </w:sdtPr>
+                <w:sdtEndPr/>
                 <w:sdtContent>
                   <w:p>
                     <w:pPr>
@@ -190,49 +128,31 @@
             </w:tc>
           </w:tr>
           <w:tr>
-            <w:sdt>
-              <w:sdtPr>
-                <w:rPr>
-                  <w:sz w:val="24"/>
-                  <w:szCs w:val="24"/>
-                </w:rPr>
-                <w:alias w:val="Subtitle"/>
-                <w:id w:val="13406923"/>
-                <w:placeholder>
-                  <w:docPart w:val="9A8995BF546E4C02A1E28C6277AF0EE6"/>
-                </w:placeholder>
-                <w:dataBinding w:prefixMappings="xmlns:ns0='http://schemas.openxmlformats.org/package/2006/metadata/core-properties' xmlns:ns1='http://purl.org/dc/elements/1.1/'" w:xpath="/ns0:coreProperties[1]/ns1:subject[1]" w:storeItemID="{6C3C8BC8-F283-45AE-878A-BAB7291924A1}"/>
-                <w:text/>
-              </w:sdtPr>
-              <w:sdtContent>
-                <w:tc>
-                  <w:tcPr>
-                    <w:tcW w:w="7672" w:type="dxa"/>
-                    <w:tcMar>
-                      <w:top w:w="216" w:type="dxa"/>
-                      <w:left w:w="115" w:type="dxa"/>
-                      <w:bottom w:w="216" w:type="dxa"/>
-                      <w:right w:w="115" w:type="dxa"/>
-                    </w:tcMar>
-                  </w:tcPr>
-                  <w:p>
-                    <w:pPr>
-                      <w:pStyle w:val="NoSpacing"/>
-                      <w:rPr>
-                        <w:sz w:val="24"/>
-                      </w:rPr>
-                    </w:pPr>
-                    <w:r>
-                      <w:rPr>
-                        <w:sz w:val="24"/>
-                        <w:szCs w:val="24"/>
-                      </w:rPr>
-                      <w:t>Software Design Specification</w:t>
-                    </w:r>
-                  </w:p>
-                </w:tc>
-              </w:sdtContent>
-            </w:sdt>
+            <w:tc>
+              <w:tcPr>
+                <w:tcW w:w="7672" w:type="dxa"/>
+                <w:tcMar>
+                  <w:top w:w="216" w:type="dxa"/>
+                  <w:left w:w="115" w:type="dxa"/>
+                  <w:bottom w:w="216" w:type="dxa"/>
+                  <w:right w:w="115" w:type="dxa"/>
+                </w:tcMar>
+              </w:tcPr>
+              <w:p>
+                <w:pPr>
+                  <w:pStyle w:val="NoSpacing"/>
+                  <w:rPr>
+                    <w:sz w:val="24"/>
+                  </w:rPr>
+                </w:pPr>
+                <w:r>
+                  <w:rPr>
+                    <w:sz w:val="24"/>
+                  </w:rPr>
+                  <w:t>A Mock Trading Platform with Internal OTC (Over-The-Counter) Market</w:t>
+                </w:r>
+              </w:p>
+            </w:tc>
           </w:tr>
         </w:tbl>
         <w:tbl>
@@ -269,6 +189,7 @@
                   <w:dataBinding w:prefixMappings="xmlns:ns0='http://schemas.openxmlformats.org/package/2006/metadata/core-properties' xmlns:ns1='http://purl.org/dc/elements/1.1/'" w:xpath="/ns0:coreProperties[1]/ns1:creator[1]" w:storeItemID="{6C3C8BC8-F283-45AE-878A-BAB7291924A1}"/>
                   <w:text/>
                 </w:sdtPr>
+                <w:sdtEndPr/>
                 <w:sdtContent>
                   <w:p>
                     <w:pPr>
@@ -322,6 +243,7 @@
                     <w:calendar w:val="gregorian"/>
                   </w:date>
                 </w:sdtPr>
+                <w:sdtEndPr/>
                 <w:sdtContent>
                   <w:p>
                     <w:pPr>
@@ -331,13 +253,6 @@
                         <w:szCs w:val="28"/>
                       </w:rPr>
                     </w:pPr>
-                    <w:r>
-                      <w:rPr>
-                        <w:sz w:val="28"/>
-                        <w:szCs w:val="28"/>
-                      </w:rPr>
-                      <w:t>0</w:t>
-                    </w:r>
                     <w:r>
                       <w:rPr>
                         <w:sz w:val="28"/>
@@ -365,6 +280,13 @@
     </w:sdt>
     <w:sdt>
       <w:sdtPr>
+        <w:rPr>
+          <w:rFonts w:asciiTheme="minorHAnsi" w:eastAsiaTheme="minorHAnsi" w:hAnsiTheme="minorHAnsi" w:cstheme="minorBidi"/>
+          <w:b w:val="0"/>
+          <w:caps w:val="0"/>
+          <w:sz w:val="22"/>
+          <w:szCs w:val="22"/>
+        </w:rPr>
         <w:id w:val="606242061"/>
         <w:docPartObj>
           <w:docPartGallery w:val="Table of Contents"/>
@@ -373,12 +295,7 @@
       </w:sdtPr>
       <w:sdtEndPr>
         <w:rPr>
-          <w:rFonts w:asciiTheme="minorHAnsi" w:eastAsiaTheme="minorHAnsi" w:hAnsiTheme="minorHAnsi" w:cstheme="minorBidi"/>
           <w:bCs/>
-          <w:caps w:val="0"/>
-          <w:noProof/>
-          <w:sz w:val="22"/>
-          <w:szCs w:val="22"/>
         </w:rPr>
       </w:sdtEndPr>
       <w:sdtContent>
@@ -389,6 +306,8 @@
           <w:r>
             <w:t>Contents</w:t>
           </w:r>
+          <w:bookmarkStart w:id="0" w:name="_GoBack"/>
+          <w:bookmarkEnd w:id="0"/>
         </w:p>
         <w:p>
           <w:pPr>
@@ -406,7 +325,6 @@
             <w:rPr>
               <w:b/>
               <w:bCs/>
-              <w:noProof/>
             </w:rPr>
             <w:fldChar w:fldCharType="begin"/>
           </w:r>
@@ -414,7 +332,6 @@
             <w:rPr>
               <w:b/>
               <w:bCs/>
-              <w:noProof/>
             </w:rPr>
             <w:instrText xml:space="preserve"> TOC \o "1-3" \h \z \u </w:instrText>
           </w:r>
@@ -422,11 +339,10 @@
             <w:rPr>
               <w:b/>
               <w:bCs/>
-              <w:noProof/>
             </w:rPr>
             <w:fldChar w:fldCharType="separate"/>
           </w:r>
-          <w:hyperlink w:anchor="_Toc520069520" w:history="1">
+          <w:hyperlink w:anchor="_Toc520107616" w:history="1">
             <w:r>
               <w:rPr>
                 <w:rStyle w:val="Hyperlink"/>
@@ -467,7 +383,7 @@
                 <w:noProof/>
                 <w:webHidden/>
               </w:rPr>
-              <w:instrText xml:space="preserve"> PAGEREF _Toc520069520 \h </w:instrText>
+              <w:instrText xml:space="preserve"> PAGEREF _Toc520107616 \h </w:instrText>
             </w:r>
             <w:r>
               <w:rPr>
@@ -510,7 +426,7 @@
               <w:noProof/>
             </w:rPr>
           </w:pPr>
-          <w:hyperlink w:anchor="_Toc520069521" w:history="1">
+          <w:hyperlink w:anchor="_Toc520107617" w:history="1">
             <w:r>
               <w:rPr>
                 <w:rStyle w:val="Hyperlink"/>
@@ -551,7 +467,7 @@
                 <w:noProof/>
                 <w:webHidden/>
               </w:rPr>
-              <w:instrText xml:space="preserve"> PAGEREF _Toc520069521 \h </w:instrText>
+              <w:instrText xml:space="preserve"> PAGEREF _Toc520107617 \h </w:instrText>
             </w:r>
             <w:r>
               <w:rPr>
@@ -593,7 +509,7 @@
               <w:noProof/>
             </w:rPr>
           </w:pPr>
-          <w:hyperlink w:anchor="_Toc520069522" w:history="1">
+          <w:hyperlink w:anchor="_Toc520107618" w:history="1">
             <w:r>
               <w:rPr>
                 <w:rStyle w:val="Hyperlink"/>
@@ -620,7 +536,7 @@
                 <w:noProof/>
                 <w:webHidden/>
               </w:rPr>
-              <w:instrText xml:space="preserve"> PAGEREF _Toc520069522 \h </w:instrText>
+              <w:instrText xml:space="preserve"> PAGEREF _Toc520107618 \h </w:instrText>
             </w:r>
             <w:r>
               <w:rPr>
@@ -662,7 +578,7 @@
               <w:noProof/>
             </w:rPr>
           </w:pPr>
-          <w:hyperlink w:anchor="_Toc520069523" w:history="1">
+          <w:hyperlink w:anchor="_Toc520107619" w:history="1">
             <w:r>
               <w:rPr>
                 <w:rStyle w:val="Hyperlink"/>
@@ -689,7 +605,7 @@
                 <w:noProof/>
                 <w:webHidden/>
               </w:rPr>
-              <w:instrText xml:space="preserve"> PAGEREF _Toc520069523 \h </w:instrText>
+              <w:instrText xml:space="preserve"> PAGEREF _Toc520107619 \h </w:instrText>
             </w:r>
             <w:r>
               <w:rPr>
@@ -732,7 +648,7 @@
               <w:noProof/>
             </w:rPr>
           </w:pPr>
-          <w:hyperlink w:anchor="_Toc520069524" w:history="1">
+          <w:hyperlink w:anchor="_Toc520107620" w:history="1">
             <w:r>
               <w:rPr>
                 <w:rStyle w:val="Hyperlink"/>
@@ -773,7 +689,7 @@
                 <w:noProof/>
                 <w:webHidden/>
               </w:rPr>
-              <w:instrText xml:space="preserve"> PAGEREF _Toc520069524 \h </w:instrText>
+              <w:instrText xml:space="preserve"> PAGEREF _Toc520107620 \h </w:instrText>
             </w:r>
             <w:r>
               <w:rPr>
@@ -815,7 +731,7 @@
               <w:noProof/>
             </w:rPr>
           </w:pPr>
-          <w:hyperlink w:anchor="_Toc520069525" w:history="1">
+          <w:hyperlink w:anchor="_Toc520107621" w:history="1">
             <w:r>
               <w:rPr>
                 <w:rStyle w:val="Hyperlink"/>
@@ -842,7 +758,7 @@
                 <w:noProof/>
                 <w:webHidden/>
               </w:rPr>
-              <w:instrText xml:space="preserve"> PAGEREF _Toc520069525 \h </w:instrText>
+              <w:instrText xml:space="preserve"> PAGEREF _Toc520107621 \h </w:instrText>
             </w:r>
             <w:r>
               <w:rPr>
@@ -884,7 +800,7 @@
               <w:noProof/>
             </w:rPr>
           </w:pPr>
-          <w:hyperlink w:anchor="_Toc520069526" w:history="1">
+          <w:hyperlink w:anchor="_Toc520107622" w:history="1">
             <w:r>
               <w:rPr>
                 <w:rStyle w:val="Hyperlink"/>
@@ -911,7 +827,7 @@
                 <w:noProof/>
                 <w:webHidden/>
               </w:rPr>
-              <w:instrText xml:space="preserve"> PAGEREF _Toc520069526 \h </w:instrText>
+              <w:instrText xml:space="preserve"> PAGEREF _Toc520107622 \h </w:instrText>
             </w:r>
             <w:r>
               <w:rPr>
@@ -953,7 +869,7 @@
               <w:noProof/>
             </w:rPr>
           </w:pPr>
-          <w:hyperlink w:anchor="_Toc520069527" w:history="1">
+          <w:hyperlink w:anchor="_Toc520107623" w:history="1">
             <w:r>
               <w:rPr>
                 <w:rStyle w:val="Hyperlink"/>
@@ -980,7 +896,7 @@
                 <w:noProof/>
                 <w:webHidden/>
               </w:rPr>
-              <w:instrText xml:space="preserve"> PAGEREF _Toc520069527 \h </w:instrText>
+              <w:instrText xml:space="preserve"> PAGEREF _Toc520107623 \h </w:instrText>
             </w:r>
             <w:r>
               <w:rPr>
@@ -1023,7 +939,7 @@
               <w:noProof/>
             </w:rPr>
           </w:pPr>
-          <w:hyperlink w:anchor="_Toc520069528" w:history="1">
+          <w:hyperlink w:anchor="_Toc520107624" w:history="1">
             <w:r>
               <w:rPr>
                 <w:rStyle w:val="Hyperlink"/>
@@ -1064,7 +980,7 @@
                 <w:noProof/>
                 <w:webHidden/>
               </w:rPr>
-              <w:instrText xml:space="preserve"> PAGEREF _Toc520069528 \h </w:instrText>
+              <w:instrText xml:space="preserve"> PAGEREF _Toc520107624 \h </w:instrText>
             </w:r>
             <w:r>
               <w:rPr>
@@ -1106,7 +1022,7 @@
               <w:noProof/>
             </w:rPr>
           </w:pPr>
-          <w:hyperlink w:anchor="_Toc520069529" w:history="1">
+          <w:hyperlink w:anchor="_Toc520107625" w:history="1">
             <w:r>
               <w:rPr>
                 <w:rStyle w:val="Hyperlink"/>
@@ -1133,7 +1049,7 @@
                 <w:noProof/>
                 <w:webHidden/>
               </w:rPr>
-              <w:instrText xml:space="preserve"> PAGEREF _Toc520069529 \h </w:instrText>
+              <w:instrText xml:space="preserve"> PAGEREF _Toc520107625 \h </w:instrText>
             </w:r>
             <w:r>
               <w:rPr>
@@ -1175,13 +1091,13 @@
               <w:noProof/>
             </w:rPr>
           </w:pPr>
-          <w:hyperlink w:anchor="_Toc520069530" w:history="1">
+          <w:hyperlink w:anchor="_Toc520107626" w:history="1">
             <w:r>
               <w:rPr>
                 <w:rStyle w:val="Hyperlink"/>
                 <w:noProof/>
               </w:rPr>
-              <w:t>ARCHITETURAL STRATEGY</w:t>
+              <w:t>ARCHITECTURAL STRATEGY</w:t>
             </w:r>
             <w:r>
               <w:rPr>
@@ -1202,7 +1118,7 @@
                 <w:noProof/>
                 <w:webHidden/>
               </w:rPr>
-              <w:instrText xml:space="preserve"> PAGEREF _Toc520069530 \h </w:instrText>
+              <w:instrText xml:space="preserve"> PAGEREF _Toc520107626 \h </w:instrText>
             </w:r>
             <w:r>
               <w:rPr>
@@ -1244,7 +1160,7 @@
               <w:noProof/>
             </w:rPr>
           </w:pPr>
-          <w:hyperlink w:anchor="_Toc520069531" w:history="1">
+          <w:hyperlink w:anchor="_Toc520107627" w:history="1">
             <w:r>
               <w:rPr>
                 <w:rStyle w:val="Hyperlink"/>
@@ -1271,7 +1187,7 @@
                 <w:noProof/>
                 <w:webHidden/>
               </w:rPr>
-              <w:instrText xml:space="preserve"> PAGEREF _Toc520069531 \h </w:instrText>
+              <w:instrText xml:space="preserve"> PAGEREF _Toc520107627 \h </w:instrText>
             </w:r>
             <w:r>
               <w:rPr>
@@ -1314,7 +1230,7 @@
               <w:noProof/>
             </w:rPr>
           </w:pPr>
-          <w:hyperlink w:anchor="_Toc520069532" w:history="1">
+          <w:hyperlink w:anchor="_Toc520107628" w:history="1">
             <w:r>
               <w:rPr>
                 <w:rStyle w:val="Hyperlink"/>
@@ -1334,7 +1250,7 @@
                 <w:rStyle w:val="Hyperlink"/>
                 <w:noProof/>
               </w:rPr>
-              <w:t>SUBDOMAINs</w:t>
+              <w:t>SUBDOMAINS</w:t>
             </w:r>
             <w:r>
               <w:rPr>
@@ -1355,7 +1271,7 @@
                 <w:noProof/>
                 <w:webHidden/>
               </w:rPr>
-              <w:instrText xml:space="preserve"> PAGEREF _Toc520069532 \h </w:instrText>
+              <w:instrText xml:space="preserve"> PAGEREF _Toc520107628 \h </w:instrText>
             </w:r>
             <w:r>
               <w:rPr>
@@ -1397,7 +1313,7 @@
               <w:noProof/>
             </w:rPr>
           </w:pPr>
-          <w:hyperlink w:anchor="_Toc520069533" w:history="1">
+          <w:hyperlink w:anchor="_Toc520107629" w:history="1">
             <w:r>
               <w:rPr>
                 <w:rStyle w:val="Hyperlink"/>
@@ -1424,7 +1340,7 @@
                 <w:noProof/>
                 <w:webHidden/>
               </w:rPr>
-              <w:instrText xml:space="preserve"> PAGEREF _Toc520069533 \h </w:instrText>
+              <w:instrText xml:space="preserve"> PAGEREF _Toc520107629 \h </w:instrText>
             </w:r>
             <w:r>
               <w:rPr>
@@ -1466,7 +1382,7 @@
               <w:noProof/>
             </w:rPr>
           </w:pPr>
-          <w:hyperlink w:anchor="_Toc520069534" w:history="1">
+          <w:hyperlink w:anchor="_Toc520107630" w:history="1">
             <w:r>
               <w:rPr>
                 <w:rStyle w:val="Hyperlink"/>
@@ -1493,7 +1409,7 @@
                 <w:noProof/>
                 <w:webHidden/>
               </w:rPr>
-              <w:instrText xml:space="preserve"> PAGEREF _Toc520069534 \h </w:instrText>
+              <w:instrText xml:space="preserve"> PAGEREF _Toc520107630 \h </w:instrText>
             </w:r>
             <w:r>
               <w:rPr>
@@ -1535,7 +1451,7 @@
               <w:noProof/>
             </w:rPr>
           </w:pPr>
-          <w:hyperlink w:anchor="_Toc520069535" w:history="1">
+          <w:hyperlink w:anchor="_Toc520107631" w:history="1">
             <w:r>
               <w:rPr>
                 <w:rStyle w:val="Hyperlink"/>
@@ -1562,7 +1478,7 @@
                 <w:noProof/>
                 <w:webHidden/>
               </w:rPr>
-              <w:instrText xml:space="preserve"> PAGEREF _Toc520069535 \h </w:instrText>
+              <w:instrText xml:space="preserve"> PAGEREF _Toc520107631 \h </w:instrText>
             </w:r>
             <w:r>
               <w:rPr>
@@ -1604,7 +1520,7 @@
               <w:noProof/>
             </w:rPr>
           </w:pPr>
-          <w:hyperlink w:anchor="_Toc520069536" w:history="1">
+          <w:hyperlink w:anchor="_Toc520107632" w:history="1">
             <w:r>
               <w:rPr>
                 <w:rStyle w:val="Hyperlink"/>
@@ -1631,7 +1547,7 @@
                 <w:noProof/>
                 <w:webHidden/>
               </w:rPr>
-              <w:instrText xml:space="preserve"> PAGEREF _Toc520069536 \h </w:instrText>
+              <w:instrText xml:space="preserve"> PAGEREF _Toc520107632 \h </w:instrText>
             </w:r>
             <w:r>
               <w:rPr>
@@ -1673,7 +1589,7 @@
               <w:noProof/>
             </w:rPr>
           </w:pPr>
-          <w:hyperlink w:anchor="_Toc520069537" w:history="1">
+          <w:hyperlink w:anchor="_Toc520107633" w:history="1">
             <w:r>
               <w:rPr>
                 <w:rStyle w:val="Hyperlink"/>
@@ -1700,7 +1616,7 @@
                 <w:noProof/>
                 <w:webHidden/>
               </w:rPr>
-              <w:instrText xml:space="preserve"> PAGEREF _Toc520069537 \h </w:instrText>
+              <w:instrText xml:space="preserve"> PAGEREF _Toc520107633 \h </w:instrText>
             </w:r>
             <w:r>
               <w:rPr>
@@ -1742,7 +1658,7 @@
               <w:noProof/>
             </w:rPr>
           </w:pPr>
-          <w:hyperlink w:anchor="_Toc520069538" w:history="1">
+          <w:hyperlink w:anchor="_Toc520107634" w:history="1">
             <w:r>
               <w:rPr>
                 <w:rStyle w:val="Hyperlink"/>
@@ -1769,7 +1685,7 @@
                 <w:noProof/>
                 <w:webHidden/>
               </w:rPr>
-              <w:instrText xml:space="preserve"> PAGEREF _Toc520069538 \h </w:instrText>
+              <w:instrText xml:space="preserve"> PAGEREF _Toc520107634 \h </w:instrText>
             </w:r>
             <w:r>
               <w:rPr>
@@ -1811,7 +1727,7 @@
               <w:noProof/>
             </w:rPr>
           </w:pPr>
-          <w:hyperlink w:anchor="_Toc520069539" w:history="1">
+          <w:hyperlink w:anchor="_Toc520107635" w:history="1">
             <w:r>
               <w:rPr>
                 <w:rStyle w:val="Hyperlink"/>
@@ -1838,7 +1754,7 @@
                 <w:noProof/>
                 <w:webHidden/>
               </w:rPr>
-              <w:instrText xml:space="preserve"> PAGEREF _Toc520069539 \h </w:instrText>
+              <w:instrText xml:space="preserve"> PAGEREF _Toc520107635 \h </w:instrText>
             </w:r>
             <w:r>
               <w:rPr>
@@ -1880,7 +1796,7 @@
               <w:noProof/>
             </w:rPr>
           </w:pPr>
-          <w:hyperlink w:anchor="_Toc520069540" w:history="1">
+          <w:hyperlink w:anchor="_Toc520107636" w:history="1">
             <w:r>
               <w:rPr>
                 <w:rStyle w:val="Hyperlink"/>
@@ -1907,7 +1823,7 @@
                 <w:noProof/>
                 <w:webHidden/>
               </w:rPr>
-              <w:instrText xml:space="preserve"> PAGEREF _Toc520069540 \h </w:instrText>
+              <w:instrText xml:space="preserve"> PAGEREF _Toc520107636 \h </w:instrText>
             </w:r>
             <w:r>
               <w:rPr>
@@ -1949,7 +1865,7 @@
               <w:noProof/>
             </w:rPr>
           </w:pPr>
-          <w:hyperlink w:anchor="_Toc520069541" w:history="1">
+          <w:hyperlink w:anchor="_Toc520107637" w:history="1">
             <w:r>
               <w:rPr>
                 <w:rStyle w:val="Hyperlink"/>
@@ -1976,7 +1892,7 @@
                 <w:noProof/>
                 <w:webHidden/>
               </w:rPr>
-              <w:instrText xml:space="preserve"> PAGEREF _Toc520069541 \h </w:instrText>
+              <w:instrText xml:space="preserve"> PAGEREF _Toc520107637 \h </w:instrText>
             </w:r>
             <w:r>
               <w:rPr>
@@ -2018,7 +1934,7 @@
               <w:noProof/>
             </w:rPr>
           </w:pPr>
-          <w:hyperlink w:anchor="_Toc520069542" w:history="1">
+          <w:hyperlink w:anchor="_Toc520107638" w:history="1">
             <w:r>
               <w:rPr>
                 <w:rStyle w:val="Hyperlink"/>
@@ -2045,7 +1961,7 @@
                 <w:noProof/>
                 <w:webHidden/>
               </w:rPr>
-              <w:instrText xml:space="preserve"> PAGEREF _Toc520069542 \h </w:instrText>
+              <w:instrText xml:space="preserve"> PAGEREF _Toc520107638 \h </w:instrText>
             </w:r>
             <w:r>
               <w:rPr>
@@ -2087,7 +2003,7 @@
               <w:noProof/>
             </w:rPr>
           </w:pPr>
-          <w:hyperlink w:anchor="_Toc520069543" w:history="1">
+          <w:hyperlink w:anchor="_Toc520107639" w:history="1">
             <w:r>
               <w:rPr>
                 <w:rStyle w:val="Hyperlink"/>
@@ -2114,7 +2030,7 @@
                 <w:noProof/>
                 <w:webHidden/>
               </w:rPr>
-              <w:instrText xml:space="preserve"> PAGEREF _Toc520069543 \h </w:instrText>
+              <w:instrText xml:space="preserve"> PAGEREF _Toc520107639 \h </w:instrText>
             </w:r>
             <w:r>
               <w:rPr>
@@ -2156,7 +2072,7 @@
               <w:noProof/>
             </w:rPr>
           </w:pPr>
-          <w:hyperlink w:anchor="_Toc520069544" w:history="1">
+          <w:hyperlink w:anchor="_Toc520107640" w:history="1">
             <w:r>
               <w:rPr>
                 <w:rStyle w:val="Hyperlink"/>
@@ -2183,7 +2099,7 @@
                 <w:noProof/>
                 <w:webHidden/>
               </w:rPr>
-              <w:instrText xml:space="preserve"> PAGEREF _Toc520069544 \h </w:instrText>
+              <w:instrText xml:space="preserve"> PAGEREF _Toc520107640 \h </w:instrText>
             </w:r>
             <w:r>
               <w:rPr>
@@ -2225,7 +2141,7 @@
               <w:noProof/>
             </w:rPr>
           </w:pPr>
-          <w:hyperlink w:anchor="_Toc520069545" w:history="1">
+          <w:hyperlink w:anchor="_Toc520107641" w:history="1">
             <w:r>
               <w:rPr>
                 <w:rStyle w:val="Hyperlink"/>
@@ -2252,7 +2168,7 @@
                 <w:noProof/>
                 <w:webHidden/>
               </w:rPr>
-              <w:instrText xml:space="preserve"> PAGEREF _Toc520069545 \h </w:instrText>
+              <w:instrText xml:space="preserve"> PAGEREF _Toc520107641 \h </w:instrText>
             </w:r>
             <w:r>
               <w:rPr>
@@ -2294,7 +2210,7 @@
               <w:noProof/>
             </w:rPr>
           </w:pPr>
-          <w:hyperlink w:anchor="_Toc520069546" w:history="1">
+          <w:hyperlink w:anchor="_Toc520107642" w:history="1">
             <w:r>
               <w:rPr>
                 <w:rStyle w:val="Hyperlink"/>
@@ -2321,7 +2237,7 @@
                 <w:noProof/>
                 <w:webHidden/>
               </w:rPr>
-              <w:instrText xml:space="preserve"> PAGEREF _Toc520069546 \h </w:instrText>
+              <w:instrText xml:space="preserve"> PAGEREF _Toc520107642 \h </w:instrText>
             </w:r>
             <w:r>
               <w:rPr>
@@ -2363,7 +2279,7 @@
               <w:noProof/>
             </w:rPr>
           </w:pPr>
-          <w:hyperlink w:anchor="_Toc520069547" w:history="1">
+          <w:hyperlink w:anchor="_Toc520107643" w:history="1">
             <w:r>
               <w:rPr>
                 <w:rStyle w:val="Hyperlink"/>
@@ -2390,7 +2306,7 @@
                 <w:noProof/>
                 <w:webHidden/>
               </w:rPr>
-              <w:instrText xml:space="preserve"> PAGEREF _Toc520069547 \h </w:instrText>
+              <w:instrText xml:space="preserve"> PAGEREF _Toc520107643 \h </w:instrText>
             </w:r>
             <w:r>
               <w:rPr>
@@ -2432,7 +2348,7 @@
               <w:noProof/>
             </w:rPr>
           </w:pPr>
-          <w:hyperlink w:anchor="_Toc520069548" w:history="1">
+          <w:hyperlink w:anchor="_Toc520107644" w:history="1">
             <w:r>
               <w:rPr>
                 <w:rStyle w:val="Hyperlink"/>
@@ -2447,8 +2363,6 @@
               </w:rPr>
               <w:tab/>
             </w:r>
-            <w:bookmarkStart w:id="0" w:name="_GoBack"/>
-            <w:bookmarkEnd w:id="0"/>
             <w:r>
               <w:rPr>
                 <w:noProof/>
@@ -2461,7 +2375,7 @@
                 <w:noProof/>
                 <w:webHidden/>
               </w:rPr>
-              <w:instrText xml:space="preserve"> PAGEREF _Toc520069548 \h </w:instrText>
+              <w:instrText xml:space="preserve"> PAGEREF _Toc520107644 \h </w:instrText>
             </w:r>
             <w:r>
               <w:rPr>
@@ -2504,7 +2418,7 @@
               <w:noProof/>
             </w:rPr>
           </w:pPr>
-          <w:hyperlink w:anchor="_Toc520069549" w:history="1">
+          <w:hyperlink w:anchor="_Toc520107645" w:history="1">
             <w:r>
               <w:rPr>
                 <w:rStyle w:val="Hyperlink"/>
@@ -2545,7 +2459,7 @@
                 <w:noProof/>
                 <w:webHidden/>
               </w:rPr>
-              <w:instrText xml:space="preserve"> PAGEREF _Toc520069549 \h </w:instrText>
+              <w:instrText xml:space="preserve"> PAGEREF _Toc520107645 \h </w:instrText>
             </w:r>
             <w:r>
               <w:rPr>
@@ -2588,7 +2502,7 @@
               <w:noProof/>
             </w:rPr>
           </w:pPr>
-          <w:hyperlink w:anchor="_Toc520069550" w:history="1">
+          <w:hyperlink w:anchor="_Toc520107646" w:history="1">
             <w:r>
               <w:rPr>
                 <w:rStyle w:val="Hyperlink"/>
@@ -2608,7 +2522,7 @@
                 <w:rStyle w:val="Hyperlink"/>
                 <w:noProof/>
               </w:rPr>
-              <w:t>References</w:t>
+              <w:t>REFERENCES</w:t>
             </w:r>
             <w:r>
               <w:rPr>
@@ -2629,7 +2543,7 @@
                 <w:noProof/>
                 <w:webHidden/>
               </w:rPr>
-              <w:instrText xml:space="preserve"> PAGEREF _Toc520069550 \h </w:instrText>
+              <w:instrText xml:space="preserve"> PAGEREF _Toc520107646 \h </w:instrText>
             </w:r>
             <w:r>
               <w:rPr>
@@ -2665,7 +2579,6 @@
             <w:rPr>
               <w:b/>
               <w:bCs/>
-              <w:noProof/>
             </w:rPr>
             <w:fldChar w:fldCharType="end"/>
           </w:r>
@@ -2681,7 +2594,7 @@
       <w:pPr>
         <w:pStyle w:val="Heading1"/>
       </w:pPr>
-      <w:bookmarkStart w:id="1" w:name="_Toc520069520"/>
+      <w:bookmarkStart w:id="1" w:name="_Toc520107616"/>
       <w:r>
         <w:lastRenderedPageBreak/>
         <w:t>ACRONYMS</w:t>
@@ -2722,10 +2635,13 @@
         <w:t>ii)</w:t>
       </w:r>
       <w:r>
-        <w:t xml:space="preserve"> something they have</w:t>
-      </w:r>
-      <w:r>
-        <w:t>;</w:t>
+        <w:t xml:space="preserve"> something they </w:t>
+      </w:r>
+      <w:r>
+        <w:rPr>
+          <w:noProof/>
+        </w:rPr>
+        <w:t>have;</w:t>
       </w:r>
       <w:r>
         <w:t xml:space="preserve"> or </w:t>
@@ -2742,75 +2658,110 @@
         <w:rPr>
           <w:b/>
         </w:rPr>
-        <w:t xml:space="preserve">CRUD – Create, Read, Update, </w:t>
-      </w:r>
-      <w:proofErr w:type="gramStart"/>
+        <w:t>CRUD – Create, Read, Update, Delete:</w:t>
+      </w:r>
+      <w:r>
+        <w:t xml:space="preserve"> I</w:t>
+      </w:r>
+      <w:r>
+        <w:t xml:space="preserve">n computer programming, </w:t>
+      </w:r>
+      <w:r>
+        <w:t xml:space="preserve">it refers to </w:t>
+      </w:r>
+      <w:r>
+        <w:t>the four basic functions of persistent storage.</w:t>
+      </w:r>
+    </w:p>
+    <w:p>
       <w:r>
         <w:rPr>
           <w:b/>
         </w:rPr>
-        <w:t>Delete</w:t>
-      </w:r>
-      <w:proofErr w:type="gramEnd"/>
+        <w:t>FUTF – Future Feature:</w:t>
+      </w:r>
+      <w:r>
+        <w:t xml:space="preserve"> A feature that is not part of the scope of this project but may be implemented in the future.</w:t>
+      </w:r>
+    </w:p>
+    <w:p>
       <w:r>
         <w:rPr>
           <w:b/>
         </w:rPr>
-        <w:t>:</w:t>
-      </w:r>
-      <w:r>
-        <w:t xml:space="preserve"> I</w:t>
-      </w:r>
-      <w:r>
-        <w:t xml:space="preserve">n computer programming, </w:t>
-      </w:r>
-      <w:r>
-        <w:t xml:space="preserve">it refers to </w:t>
-      </w:r>
-      <w:r>
-        <w:t>the four basic functions of persistent storage.</w:t>
-      </w:r>
-    </w:p>
-    <w:p>
+        <w:t xml:space="preserve">IPFS – </w:t>
+      </w:r>
+      <w:proofErr w:type="spellStart"/>
       <w:r>
         <w:rPr>
           <w:b/>
         </w:rPr>
-        <w:t>FUTF – Future Feature:</w:t>
-      </w:r>
-      <w:r>
-        <w:t xml:space="preserve"> A feature that is not part of the scope of this project but may be implemented in the future.</w:t>
-      </w:r>
-    </w:p>
-    <w:p>
+        <w:t>InterPlanetary</w:t>
+      </w:r>
+      <w:proofErr w:type="spellEnd"/>
       <w:r>
         <w:rPr>
           <w:b/>
         </w:rPr>
-        <w:t xml:space="preserve">IPFS – </w:t>
-      </w:r>
-      <w:proofErr w:type="spellStart"/>
+        <w:t xml:space="preserve"> File System:</w:t>
+      </w:r>
+      <w:r>
+        <w:t xml:space="preserve"> </w:t>
+      </w:r>
+      <w:r>
+        <w:t xml:space="preserve">A </w:t>
+      </w:r>
+      <w:r>
+        <w:t>protocol and network designed to create a content-addressable, peer-to-peer method of storing and sharing hypermedia in a distributed file system.</w:t>
+      </w:r>
+    </w:p>
+    <w:p>
       <w:r>
         <w:rPr>
           <w:b/>
         </w:rPr>
-        <w:t>InterPlanetary</w:t>
-      </w:r>
-      <w:proofErr w:type="spellEnd"/>
+        <w:t>KYC – Know Your Customer:</w:t>
+      </w:r>
+      <w:r>
+        <w:t xml:space="preserve"> T</w:t>
+      </w:r>
+      <w:r>
+        <w:t xml:space="preserve">he process of a business verifying the identity of its clients and assessing </w:t>
+      </w:r>
+      <w:r>
+        <w:t xml:space="preserve">the </w:t>
+      </w:r>
+      <w:r>
+        <w:rPr>
+          <w:noProof/>
+        </w:rPr>
+        <w:t>potential</w:t>
+      </w:r>
+      <w:r>
+        <w:t xml:space="preserve"> risks of illegal intentions for the business relationship.</w:t>
+      </w:r>
+    </w:p>
+    <w:p>
       <w:r>
         <w:rPr>
           <w:b/>
         </w:rPr>
-        <w:t xml:space="preserve"> File System:</w:t>
+        <w:t>MVP – Minimum Viable Product:</w:t>
       </w:r>
       <w:r>
         <w:t xml:space="preserve"> </w:t>
       </w:r>
       <w:r>
-        <w:t xml:space="preserve">A </w:t>
-      </w:r>
-      <w:r>
-        <w:t>protocol and network designed to create a content-addressable, peer-to-peer method of storing and sharing hypermedia in a distributed file system.</w:t>
+        <w:t>A</w:t>
+      </w:r>
+      <w:r>
+        <w:t xml:space="preserve"> set of </w:t>
+      </w:r>
+      <w:r>
+        <w:t>features sufficient to deploy the product</w:t>
+      </w:r>
+      <w:r>
+        <w:t>.</w:t>
       </w:r>
     </w:p>
     <w:p>
@@ -2818,13 +2769,10 @@
         <w:rPr>
           <w:b/>
         </w:rPr>
-        <w:t>KYC – Know Your Customer:</w:t>
-      </w:r>
-      <w:r>
-        <w:t xml:space="preserve"> T</w:t>
-      </w:r>
-      <w:r>
-        <w:t>he process of a business verifying the identity of its clients and assessing potential risks of illegal intentions for the business relationship.</w:t>
+        <w:t>NYSE – New York Stock Exchange:</w:t>
+      </w:r>
+      <w:r>
+        <w:t xml:space="preserve"> An American stock exchange.</w:t>
       </w:r>
     </w:p>
     <w:p>
@@ -2832,7 +2780,21 @@
         <w:rPr>
           <w:b/>
         </w:rPr>
-        <w:t>MVP – Minimum Viable Product:</w:t>
+        <w:t>NASDAQ - National Association of Securities Dealers Automated Quotations:</w:t>
+      </w:r>
+      <w:r>
+        <w:t xml:space="preserve"> An American stock exchange</w:t>
+      </w:r>
+      <w:r>
+        <w:t>.</w:t>
+      </w:r>
+    </w:p>
+    <w:p>
+      <w:r>
+        <w:rPr>
+          <w:b/>
+        </w:rPr>
+        <w:t>OTC – Over-The-Counter:</w:t>
       </w:r>
       <w:r>
         <w:t xml:space="preserve"> </w:t>
@@ -2841,54 +2803,6 @@
         <w:t>A</w:t>
       </w:r>
       <w:r>
-        <w:t xml:space="preserve"> set of </w:t>
-      </w:r>
-      <w:r>
-        <w:t>features sufficient to deploy the product</w:t>
-      </w:r>
-      <w:r>
-        <w:t>.</w:t>
-      </w:r>
-    </w:p>
-    <w:p>
-      <w:r>
-        <w:rPr>
-          <w:b/>
-        </w:rPr>
-        <w:t>NYSE – New York Stock Exchange:</w:t>
-      </w:r>
-      <w:r>
-        <w:t xml:space="preserve"> An American stock exchange.</w:t>
-      </w:r>
-    </w:p>
-    <w:p>
-      <w:r>
-        <w:rPr>
-          <w:b/>
-        </w:rPr>
-        <w:t>NASDAQ - National Association of Securities Dealers Automated Quotations:</w:t>
-      </w:r>
-      <w:r>
-        <w:t xml:space="preserve"> An American stock exchange</w:t>
-      </w:r>
-      <w:r>
-        <w:t>.</w:t>
-      </w:r>
-    </w:p>
-    <w:p>
-      <w:r>
-        <w:rPr>
-          <w:b/>
-        </w:rPr>
-        <w:t>OTC – Over-The-Counter:</w:t>
-      </w:r>
-      <w:r>
-        <w:t xml:space="preserve"> </w:t>
-      </w:r>
-      <w:r>
-        <w:t>A</w:t>
-      </w:r>
-      <w:r>
         <w:t xml:space="preserve"> security traded in some context other than on a formal exchange</w:t>
       </w:r>
       <w:r>
@@ -2899,7 +2813,7 @@
       <w:pPr>
         <w:pStyle w:val="Heading1"/>
       </w:pPr>
-      <w:bookmarkStart w:id="2" w:name="_Toc520069521"/>
+      <w:bookmarkStart w:id="2" w:name="_Toc520107617"/>
       <w:r>
         <w:lastRenderedPageBreak/>
         <w:t>INTRODUCTION</w:t>
@@ -2911,7 +2825,7 @@
         <w:pStyle w:val="Heading2"/>
       </w:pPr>
       <w:bookmarkStart w:id="3" w:name="_Ref520065922"/>
-      <w:bookmarkStart w:id="4" w:name="_Toc520069522"/>
+      <w:bookmarkStart w:id="4" w:name="_Toc520107618"/>
       <w:r>
         <w:t>P</w:t>
       </w:r>
@@ -2935,13 +2849,43 @@
         <w:t>features</w:t>
       </w:r>
       <w:r>
-        <w:t xml:space="preserve"> of Odin’s modules, components, services and databases.</w:t>
+        <w:t xml:space="preserve"> of Odin’s modules, components, services</w:t>
+      </w:r>
+      <w:r>
+        <w:t>,</w:t>
       </w:r>
       <w:r>
         <w:t xml:space="preserve"> </w:t>
       </w:r>
       <w:r>
-        <w:t xml:space="preserve">This design document includes, but is not limited to, the following information for the Odin application: system overview, design considerations, overall system architecture and </w:t>
+        <w:rPr>
+          <w:noProof/>
+        </w:rPr>
+        <w:t>and</w:t>
+      </w:r>
+      <w:r>
+        <w:t xml:space="preserve"> databases.</w:t>
+      </w:r>
+      <w:r>
+        <w:t xml:space="preserve"> </w:t>
+      </w:r>
+      <w:r>
+        <w:t xml:space="preserve">This design document </w:t>
+      </w:r>
+      <w:r>
+        <w:rPr>
+          <w:noProof/>
+        </w:rPr>
+        <w:t>includes</w:t>
+      </w:r>
+      <w:r>
+        <w:rPr>
+          <w:noProof/>
+        </w:rPr>
+        <w:t>,</w:t>
+      </w:r>
+      <w:r>
+        <w:t xml:space="preserve"> but is not limited to, the following information for the Odin application: system overview, design considerations, overall system architecture and </w:t>
       </w:r>
       <w:r>
         <w:t xml:space="preserve">application </w:t>
@@ -3011,7 +2955,7 @@
       <w:pPr>
         <w:pStyle w:val="Heading2"/>
       </w:pPr>
-      <w:bookmarkStart w:id="5" w:name="_Toc520069523"/>
+      <w:bookmarkStart w:id="5" w:name="_Toc520107619"/>
       <w:r>
         <w:t>S</w:t>
       </w:r>
@@ -3061,7 +3005,22 @@
         <w:t>P</w:t>
       </w:r>
       <w:r>
-        <w:t>rogram in Python, Fintech and Blockchain</w:t>
+        <w:t>rogram in Python, Fintech</w:t>
+      </w:r>
+      <w:r>
+        <w:t>,</w:t>
+      </w:r>
+      <w:r>
+        <w:t xml:space="preserve"> </w:t>
+      </w:r>
+      <w:r>
+        <w:rPr>
+          <w:noProof/>
+        </w:rPr>
+        <w:t>and</w:t>
+      </w:r>
+      <w:r>
+        <w:t xml:space="preserve"> Blockchain</w:t>
       </w:r>
       <w:r>
         <w:t xml:space="preserve"> (New York / NY</w:t>
@@ -3093,10 +3052,16 @@
         <w:t xml:space="preserve">“mock” </w:t>
       </w:r>
       <w:r>
-        <w:t>trading platform</w:t>
-      </w:r>
-      <w:r>
-        <w:t xml:space="preserve">, because it will not allow trading with real money, but only simulate the capabilities of a real </w:t>
+        <w:t xml:space="preserve">trading </w:t>
+      </w:r>
+      <w:r>
+        <w:rPr>
+          <w:noProof/>
+        </w:rPr>
+        <w:t>platform</w:t>
+      </w:r>
+      <w:r>
+        <w:t xml:space="preserve"> because it will not allow trading with real money, but only simulate the capabilities of a real </w:t>
       </w:r>
       <w:r>
         <w:t>trading</w:t>
@@ -3123,7 +3088,7 @@
       <w:pPr>
         <w:pStyle w:val="Heading1"/>
       </w:pPr>
-      <w:bookmarkStart w:id="6" w:name="_Toc520069524"/>
+      <w:bookmarkStart w:id="6" w:name="_Toc520107620"/>
       <w:r>
         <w:lastRenderedPageBreak/>
         <w:t>SYSTEM OVERVIEW</w:t>
@@ -3141,7 +3106,16 @@
         <w:t xml:space="preserve">a trading platform with an internal </w:t>
       </w:r>
       <w:r>
-        <w:t xml:space="preserve">OTC exchange, and is </w:t>
+        <w:t xml:space="preserve">OTC </w:t>
+      </w:r>
+      <w:r>
+        <w:rPr>
+          <w:noProof/>
+        </w:rPr>
+        <w:t>exchange</w:t>
+      </w:r>
+      <w:r>
+        <w:t xml:space="preserve"> and is </w:t>
       </w:r>
       <w:r>
         <w:t xml:space="preserve">composed </w:t>
@@ -3417,10 +3391,31 @@
         <w:t xml:space="preserve">to buy or sell instruments </w:t>
       </w:r>
       <w:r>
-        <w:t xml:space="preserve">between account’s holders only, without accessing Formal Exchanges (for example, NYSE and NASDAQ). </w:t>
-      </w:r>
-      <w:r>
-        <w:t xml:space="preserve">The reason for creating this internal OTC Market, is to be able to explore and learn about </w:t>
+        <w:t xml:space="preserve">between </w:t>
+      </w:r>
+      <w:r>
+        <w:t xml:space="preserve">the </w:t>
+      </w:r>
+      <w:r>
+        <w:rPr>
+          <w:noProof/>
+        </w:rPr>
+        <w:t>account’s</w:t>
+      </w:r>
+      <w:r>
+        <w:t xml:space="preserve"> holders only, without accessing Formal Exchanges (for example, NYSE and NASDAQ). </w:t>
+      </w:r>
+      <w:r>
+        <w:t xml:space="preserve">The reason for creating this internal OTC </w:t>
+      </w:r>
+      <w:r>
+        <w:rPr>
+          <w:noProof/>
+        </w:rPr>
+        <w:t>Market</w:t>
+      </w:r>
+      <w:r>
+        <w:t xml:space="preserve"> is to be able to explore and learn about </w:t>
       </w:r>
       <w:r>
         <w:t>implementing a</w:t>
@@ -3568,7 +3563,7 @@
       <w:pPr>
         <w:pStyle w:val="Heading2"/>
       </w:pPr>
-      <w:bookmarkStart w:id="8" w:name="_Toc520069525"/>
+      <w:bookmarkStart w:id="8" w:name="_Toc520107621"/>
       <w:r>
         <w:lastRenderedPageBreak/>
         <w:t>D</w:t>
@@ -3634,7 +3629,22 @@
         <w:t xml:space="preserve"> we discuss the chosen architecture for Odin, let’s look at the overall </w:t>
       </w:r>
       <w:r>
-        <w:t xml:space="preserve">description, benefits and drawbacks of each </w:t>
+        <w:t>description, benefits</w:t>
+      </w:r>
+      <w:r>
+        <w:t>,</w:t>
+      </w:r>
+      <w:r>
+        <w:t xml:space="preserve"> </w:t>
+      </w:r>
+      <w:r>
+        <w:rPr>
+          <w:noProof/>
+        </w:rPr>
+        <w:t>and</w:t>
+      </w:r>
+      <w:r>
+        <w:t xml:space="preserve"> drawbacks of each </w:t>
       </w:r>
       <w:r>
         <w:t>architecture pattern.</w:t>
@@ -3644,7 +3654,7 @@
       <w:pPr>
         <w:pStyle w:val="Heading3"/>
       </w:pPr>
-      <w:bookmarkStart w:id="9" w:name="_Toc520069526"/>
+      <w:bookmarkStart w:id="9" w:name="_Toc520107622"/>
       <w:r>
         <w:t>Microservice Architecture</w:t>
       </w:r>
@@ -3676,7 +3686,20 @@
         <w:rPr>
           <w:i/>
         </w:rPr>
-        <w:t>Microservice capabilities are expressed formally with business-oriented APIs. They encapsulate a core business capability, and as such, are valuable assets to the business. The implementation of the service, which may involve integrations with systems of record, is completely hidden as the interface is defined purely in business terms. The positioning of services as valuable assets to the business implicitly promotes them as adaptable for use in multiple contexts. The same service can be reused in more than one business process or over different business channels or digital touchpoints, depending on need. Dependencies between services and their consumer are minimized by applying the principle of loose coupling. By standardizing on contracts expressed through business-oriented APIs, consumers are not impacted by changes in the implementation of the service. This allows service owners to change the implementation and modify the systems of record or service compositions which may lie behind the interface and replace them without any downstream impact</w:t>
+        <w:t xml:space="preserve">Microservice capabilities are expressed formally with business-oriented APIs. They encapsulate a core business capability, and as such, are valuable assets to the business. The implementation of the service, which may involve integrations with systems of record, is completely hidden as the interface is defined purely in business terms. The positioning of services as valuable assets to the business implicitly promotes them as adaptable for use in multiple contexts. The same service can be reused in more than one business process or over different business channels or digital touchpoints, depending on need. Dependencies between services and their </w:t>
+      </w:r>
+      <w:r>
+        <w:rPr>
+          <w:i/>
+          <w:noProof/>
+        </w:rPr>
+        <w:t>consumer</w:t>
+      </w:r>
+      <w:r>
+        <w:rPr>
+          <w:i/>
+        </w:rPr>
+        <w:t xml:space="preserve"> are minimized by applying the principle of loose coupling. By standardizing on contracts expressed through business-oriented APIs, consumers are not impacted by changes in the implementation of the service. This allows service owners to change the implementation and modify the systems of record or service compositions which may lie behind the interface and replace them without any downstream impact</w:t>
       </w:r>
       <w:r>
         <w:t>”</w:t>
@@ -3778,35 +3801,34 @@
         <w:rPr>
           <w:i/>
         </w:rPr>
-        <w:t xml:space="preserve">Better </w:t>
-      </w:r>
-      <w:proofErr w:type="spellStart"/>
-      <w:r>
+        <w:t>Better deployability - services can be deployed independently</w:t>
+      </w:r>
+    </w:p>
+    <w:p>
+      <w:pPr>
+        <w:pStyle w:val="ListParagraph"/>
         <w:rPr>
           <w:i/>
         </w:rPr>
-        <w:t>deployability</w:t>
-      </w:r>
-      <w:proofErr w:type="spellEnd"/>
+      </w:pPr>
       <w:r>
         <w:rPr>
           <w:i/>
         </w:rPr>
-        <w:t xml:space="preserve"> - services can be deployed independently</w:t>
-      </w:r>
-    </w:p>
-    <w:p>
-      <w:pPr>
-        <w:pStyle w:val="ListParagraph"/>
+        <w:t xml:space="preserve">It enables you to organize the development effort around multiple, auto teams. It enables you to organize the development effort around multiple teams. Each team </w:t>
+      </w:r>
+      <w:r>
         <w:rPr>
           <w:i/>
-        </w:rPr>
-      </w:pPr>
+          <w:noProof/>
+        </w:rPr>
+        <w:t>owns</w:t>
+      </w:r>
       <w:r>
         <w:rPr>
           <w:i/>
         </w:rPr>
-        <w:t xml:space="preserve">It enables you to organize the development effort around multiple, auto teams. It enables you to organize the development effort around multiple teams. Each (two pizza) team is owns and is responsible for one or more single service. Each team can develop, deploy and scale their services independently of </w:t>
+        <w:t xml:space="preserve"> and is responsible for one or more single service. Each team can develop, deploy and scale their services independently of </w:t>
       </w:r>
       <w:r>
         <w:rPr>
@@ -4075,7 +4097,7 @@
       <w:pPr>
         <w:pStyle w:val="Heading3"/>
       </w:pPr>
-      <w:bookmarkStart w:id="10" w:name="_Toc520069527"/>
+      <w:bookmarkStart w:id="10" w:name="_Toc520107623"/>
       <w:r>
         <w:t>Monolithic Architecture Pattern</w:t>
       </w:r>
@@ -4113,7 +4135,34 @@
         <w:rPr>
           <w:i/>
         </w:rPr>
-        <w:t xml:space="preserve"> monolithic application is built as a single unit. Enterprise Applications are built in three parts: a database (consisting of many tables usually in a relational database management system), a client-side user interface (consisting of HTML pages and/or JavaScript running in a browser), and a server-side application. This server-side application will handle HTTP requests, execute some domain specific logic, retrieve and update data from the database, and populate the HTML views to be sent to the browser. It is a monolith – a single logical executable. To make any alterations to the system, a developer must build and deploy an updated version of the server-side application.</w:t>
+        <w:t xml:space="preserve"> monolithic application is built as a single unit. Enterprise Applications are built in three parts: a database (consisting of many tables usually in a relational database management system), a client-side user interface (consisting of HTML pages and/or JavaScript running in a browser), and a server-side application. This server-side application will handle HTTP requests, execute some </w:t>
+      </w:r>
+      <w:r>
+        <w:rPr>
+          <w:i/>
+          <w:noProof/>
+        </w:rPr>
+        <w:t>domain</w:t>
+      </w:r>
+      <w:r>
+        <w:rPr>
+          <w:i/>
+          <w:noProof/>
+        </w:rPr>
+        <w:t>-</w:t>
+      </w:r>
+      <w:r>
+        <w:rPr>
+          <w:i/>
+          <w:noProof/>
+        </w:rPr>
+        <w:t>specific</w:t>
+      </w:r>
+      <w:r>
+        <w:rPr>
+          <w:i/>
+        </w:rPr>
+        <w:t xml:space="preserve"> logic, retrieve and update data from the database, and populate the HTML views to be sent to the browser. It is a monolith – a single logical executable. To make any alterations to the system, a developer must build and deploy an updated version of the server-side application.</w:t>
       </w:r>
       <w:r>
         <w:t>”</w:t>
@@ -4226,7 +4275,40 @@
         <w:rPr>
           <w:i/>
         </w:rPr>
-        <w:t>The large monolithic code base intimidates developers, especially ones who are new to the team. The application can be difficult to understand and modify. As a result, development typically slows down. Also, because there are not hard module boundaries, modularity breaks down over time. Moreover, because it can be difficult to understand how to correctly implement a change the quality of the code declines over time. It’s a downwards spiral.</w:t>
+        <w:t xml:space="preserve">The large monolithic code base intimidates developers, especially ones who are new to the team. The application can be difficult to understand and modify. As a result, development typically slows down. Also, because there are not hard module boundaries, modularity breaks down over time. Moreover, because it can be difficult to understand how to correctly implement a </w:t>
+      </w:r>
+      <w:r>
+        <w:rPr>
+          <w:i/>
+          <w:noProof/>
+        </w:rPr>
+        <w:t>change</w:t>
+      </w:r>
+      <w:r>
+        <w:rPr>
+          <w:i/>
+          <w:noProof/>
+        </w:rPr>
+        <w:t xml:space="preserve"> in</w:t>
+      </w:r>
+      <w:r>
+        <w:rPr>
+          <w:i/>
+        </w:rPr>
+        <w:t xml:space="preserve"> the quality of the code declines over time. It’s a </w:t>
+      </w:r>
+      <w:r>
+        <w:rPr>
+          <w:i/>
+          <w:noProof/>
+        </w:rPr>
+        <w:t>downward</w:t>
+      </w:r>
+      <w:r>
+        <w:rPr>
+          <w:i/>
+        </w:rPr>
+        <w:t xml:space="preserve"> spiral.</w:t>
       </w:r>
     </w:p>
     <w:p>
@@ -4270,19 +4352,42 @@
         </w:rPr>
         <w:t xml:space="preserve">Continuous deployment is difficult - a large monolithic application is also an obstacle to frequent deployments. </w:t>
       </w:r>
-      <w:proofErr w:type="gramStart"/>
       <w:r>
         <w:rPr>
           <w:i/>
         </w:rPr>
-        <w:t>In order to</w:t>
-      </w:r>
-      <w:proofErr w:type="gramEnd"/>
+        <w:t>To</w:t>
+      </w:r>
       <w:r>
         <w:rPr>
           <w:i/>
         </w:rPr>
-        <w:t xml:space="preserve"> update one component, you have to redeploy the entire application. This will interrupt background tasks (e.g. Quartz jobs in a Java application), regardless of whether they are impacted by the change, and possibly cause problems. There is also the chance that components that haven’t been updated will fail to start correctly. As a result, the risk associated with redeployment increases, which discourages frequent updates. This is especially a problem for user interface developers, since they usually need to iterative rapidly and redeploy frequently.</w:t>
+        <w:t xml:space="preserve"> update one component, you </w:t>
+      </w:r>
+      <w:r>
+        <w:rPr>
+          <w:i/>
+        </w:rPr>
+        <w:t>must</w:t>
+      </w:r>
+      <w:r>
+        <w:rPr>
+          <w:i/>
+        </w:rPr>
+        <w:t xml:space="preserve"> redeploy the entire application. This will interrupt background tasks (e.g. Quartz jobs in a Java application), regardless of whether they are impacted by the change, and possibly cause problems. There is also the chance that components that haven’t been updated will fail to start correctly. As a result, the risk associated with redeployment increases, which discourages frequent updates. This is especially a problem for user interface </w:t>
+      </w:r>
+      <w:r>
+        <w:rPr>
+          <w:i/>
+          <w:noProof/>
+        </w:rPr>
+        <w:t>developers</w:t>
+      </w:r>
+      <w:r>
+        <w:rPr>
+          <w:i/>
+        </w:rPr>
+        <w:t xml:space="preserve"> since they usually need to iterative rapidly and redeploy frequently.</w:t>
       </w:r>
     </w:p>
     <w:p>
@@ -4309,8 +4414,49 @@
       <w:r>
         <w:rPr>
           <w:i/>
-        </w:rPr>
-        <w:t xml:space="preserve">Obstacle to scaling development - A monolithic application is also an obstacle to scaling development. Once the application gets to a certain size its useful to divide up the engineering organization into teams that focus on specific functional areas. For example, we might want to have the UI team, accounting team, inventory team, etc. The trouble with a monolithic application is that it prevents the teams from working independently. The teams </w:t>
+          <w:noProof/>
+        </w:rPr>
+        <w:t>The o</w:t>
+      </w:r>
+      <w:r>
+        <w:rPr>
+          <w:i/>
+          <w:noProof/>
+        </w:rPr>
+        <w:t>bstacle</w:t>
+      </w:r>
+      <w:r>
+        <w:rPr>
+          <w:i/>
+        </w:rPr>
+        <w:t xml:space="preserve"> to scaling development - A monolithic application is also an obstacle to scaling development. Once the application gets to a certain size </w:t>
+      </w:r>
+      <w:r>
+        <w:rPr>
+          <w:i/>
+          <w:noProof/>
+        </w:rPr>
+        <w:t>it</w:t>
+      </w:r>
+      <w:r>
+        <w:rPr>
+          <w:i/>
+          <w:noProof/>
+        </w:rPr>
+        <w:t>'</w:t>
+      </w:r>
+      <w:r>
+        <w:rPr>
+          <w:i/>
+          <w:noProof/>
+        </w:rPr>
+        <w:t>s</w:t>
+      </w:r>
+      <w:r>
+        <w:rPr>
+          <w:i/>
+        </w:rPr>
+        <w:t xml:space="preserve"> useful to divide up the engineering organization into teams that focus on specific functional areas. For example, we might want to have the UI team, accounting team, inventory team, etc. The trouble with a monolithic application is that it prevents the teams from working independently. The teams </w:t>
       </w:r>
       <w:r>
         <w:rPr>
@@ -4331,21 +4477,7 @@
         <w:rPr>
           <w:i/>
         </w:rPr>
-        <w:t xml:space="preserve">Requires a long-term commitment to a technology stack - a monolithic architecture forces you to be married to the technology stack (and in some cases, to a </w:t>
-      </w:r>
-      <w:proofErr w:type="gramStart"/>
-      <w:r>
-        <w:rPr>
-          <w:i/>
-        </w:rPr>
-        <w:t>particular version</w:t>
-      </w:r>
-      <w:proofErr w:type="gramEnd"/>
-      <w:r>
-        <w:rPr>
-          <w:i/>
-        </w:rPr>
-        <w:t xml:space="preserve"> of that technology) you chose at the start of development. With a monolithic application, can be difficult to incrementally adopt a newer technology. For example, let’s imagine that you chose the JVM. You have some language choices since as well as Java you can use other JVM languages that inter-operate nicely with Java such as Groovy and Scala. But components written in non-JVM languages do not have a place within your monolithic architecture. Also, if your application uses a platform framework that subsequently becomes obsolete then it can be challenging to incrementally migrate the application to a newer and better framework. It’s possible that to adopt a newer platform framework you have to rewrite the entire application, which is a risky undertaking.”</w:t>
+        <w:t>Requires a long-term commitment to a technology stack - a monolithic architecture forces you to be married to the technology stack (and in some cases, to a particular version of that technology) you chose at the start of development. With a monolithic application, can be difficult to incrementally adopt a newer technology. For example, let’s imagine that you chose the JVM. You have some language choices since as well as Java you can use other JVM languages that inter-operate nicely with Java such as Groovy and Scala. But components written in non-JVM languages do not have a place within your monolithic architecture. Also, if your application uses a platform framework that subsequently becomes obsolete then it can be challenging to incrementally migrate the application to a newer and better framework. It’s possible that to adopt a newer platform framework you have to rewrite the entire application, which is a risky undertaking.”</w:t>
       </w:r>
     </w:p>
     <w:p/>
@@ -4353,7 +4485,7 @@
       <w:pPr>
         <w:pStyle w:val="Heading1"/>
       </w:pPr>
-      <w:bookmarkStart w:id="11" w:name="_Toc520069528"/>
+      <w:bookmarkStart w:id="11" w:name="_Toc520107624"/>
       <w:r>
         <w:lastRenderedPageBreak/>
         <w:t>SYSTEM ARCHITECTURE</w:t>
@@ -4364,7 +4496,7 @@
       <w:pPr>
         <w:pStyle w:val="Heading2"/>
       </w:pPr>
-      <w:bookmarkStart w:id="12" w:name="_Toc520069529"/>
+      <w:bookmarkStart w:id="12" w:name="_Toc520107625"/>
       <w:r>
         <w:t>OVERVIEW</w:t>
       </w:r>
@@ -4477,24 +4609,96 @@
       <w:pPr>
         <w:pStyle w:val="Heading2"/>
       </w:pPr>
-      <w:bookmarkStart w:id="14" w:name="_Toc520069530"/>
-      <w:r>
+      <w:bookmarkStart w:id="14" w:name="_Toc520107626"/>
+      <w:r>
+        <w:rPr>
+          <w:noProof/>
+        </w:rPr>
         <w:lastRenderedPageBreak/>
         <w:t>A</w:t>
       </w:r>
       <w:r>
-        <w:t>RCHITETURAL STRATEGY</w:t>
+        <w:rPr>
+          <w:noProof/>
+        </w:rPr>
+        <w:t>RCHITE</w:t>
+      </w:r>
+      <w:r>
+        <w:rPr>
+          <w:noProof/>
+        </w:rPr>
+        <w:t>C</w:t>
+      </w:r>
+      <w:r>
+        <w:rPr>
+          <w:noProof/>
+        </w:rPr>
+        <w:t>TURAL</w:t>
+      </w:r>
+      <w:r>
+        <w:t xml:space="preserve"> STRATEGY</w:t>
       </w:r>
       <w:bookmarkEnd w:id="14"/>
     </w:p>
     <w:p>
       <w:r>
-        <w:t>The core of Odin Platform will be developed using a Monolithic Architecture pattern with a centralized database, which is simpler to develop and deploy. The main reason for choosing this architecture, is the timeframe constrain related to the project: four weeks. However, a few sub-components related to loading data from external data providers and saving this data in the application database, will be developed as independent services. But at this stage, these services will share the same database with the core application.</w:t>
-      </w:r>
-    </w:p>
-    <w:p>
-      <w:r>
-        <w:t xml:space="preserve">Although a Microservice Architecture facilitates scaling, loose coupling between components, and independency between teams and development languages, one of its drawbacks is </w:t>
+        <w:t xml:space="preserve">The core of Odin Platform will be developed using a Monolithic Architecture pattern with a centralized database, which is simpler to develop and deploy. The main reason for choosing this </w:t>
+      </w:r>
+      <w:r>
+        <w:rPr>
+          <w:noProof/>
+        </w:rPr>
+        <w:t>architecture</w:t>
+      </w:r>
+      <w:r>
+        <w:t xml:space="preserve"> is the timeframe </w:t>
+      </w:r>
+      <w:r>
+        <w:rPr>
+          <w:noProof/>
+        </w:rPr>
+        <w:t>constrain</w:t>
+      </w:r>
+      <w:r>
+        <w:rPr>
+          <w:noProof/>
+        </w:rPr>
+        <w:t>t</w:t>
+      </w:r>
+      <w:r>
+        <w:t xml:space="preserve"> related to the project: four weeks. However, a few sub-components related to loading data from external data providers and saving this data in the application </w:t>
+      </w:r>
+      <w:r>
+        <w:rPr>
+          <w:noProof/>
+        </w:rPr>
+        <w:t>database</w:t>
+      </w:r>
+      <w:r>
+        <w:t xml:space="preserve"> will be developed as independent services. But at this stage, these services will share the same database with the core application.</w:t>
+      </w:r>
+    </w:p>
+    <w:p>
+      <w:r>
+        <w:t xml:space="preserve">Although a Microservice Architecture facilitates scaling, loose coupling between </w:t>
+      </w:r>
+      <w:r>
+        <w:rPr>
+          <w:noProof/>
+        </w:rPr>
+        <w:t>components</w:t>
+      </w:r>
+      <w:r>
+        <w:t xml:space="preserve"> and </w:t>
+      </w:r>
+      <w:r>
+        <w:rPr>
+          <w:noProof/>
+        </w:rPr>
+        <w:t>independency</w:t>
+      </w:r>
+      <w:r>
+        <w:t xml:space="preserve"> between teams and development languages, one of its drawbacks is </w:t>
       </w:r>
       <w:r>
         <w:t>the additional complexity of creating a distributed system</w:t>
@@ -4507,7 +4711,7 @@
       <w:pPr>
         <w:pStyle w:val="Heading2"/>
       </w:pPr>
-      <w:bookmarkStart w:id="15" w:name="_Toc520069531"/>
+      <w:bookmarkStart w:id="15" w:name="_Toc520107627"/>
       <w:r>
         <w:t>DEPENDENCIES AND CONSTRAINS</w:t>
       </w:r>
@@ -4518,7 +4722,19 @@
         <w:t>The application will be developed as a client/server Web Application, available to its users through a web browser.</w:t>
       </w:r>
       <w:r>
-        <w:t xml:space="preserve"> All application components and database will be installed in a single Web Server.</w:t>
+        <w:t xml:space="preserve"> All application components and </w:t>
+      </w:r>
+      <w:r>
+        <w:t xml:space="preserve">the </w:t>
+      </w:r>
+      <w:r>
+        <w:rPr>
+          <w:noProof/>
+        </w:rPr>
+        <w:t>database</w:t>
+      </w:r>
+      <w:r>
+        <w:t xml:space="preserve"> will be installed in a single Web Server.</w:t>
       </w:r>
     </w:p>
     <w:p>
@@ -4529,7 +4745,22 @@
         <w:t xml:space="preserve">The application won’t </w:t>
       </w:r>
       <w:r>
-        <w:t>adjust to browsers installed in m</w:t>
+        <w:t xml:space="preserve">adjust to browsers installed </w:t>
+      </w:r>
+      <w:r>
+        <w:rPr>
+          <w:noProof/>
+        </w:rPr>
+        <w:t>o</w:t>
+      </w:r>
+      <w:r>
+        <w:rPr>
+          <w:noProof/>
+        </w:rPr>
+        <w:t>n</w:t>
+      </w:r>
+      <w:r>
+        <w:t xml:space="preserve"> m</w:t>
       </w:r>
       <w:r>
         <w:t>obile devices</w:t>
@@ -4546,13 +4777,28 @@
         <w:t xml:space="preserve"> </w:t>
       </w:r>
       <w:r>
-        <w:t xml:space="preserve">and Postgres database. Additional languages such as Java Script and Solidity may be used in </w:t>
-      </w:r>
-      <w:r>
-        <w:t>future features</w:t>
-      </w:r>
-      <w:r>
-        <w:t>, if time is enough to learn such languages and apply this knowledge in</w:t>
+        <w:t xml:space="preserve">and Postgres database. Additional languages such as </w:t>
+      </w:r>
+      <w:r>
+        <w:rPr>
+          <w:noProof/>
+        </w:rPr>
+        <w:t>JavaScript</w:t>
+      </w:r>
+      <w:r>
+        <w:t xml:space="preserve"> and Solidity may be used in </w:t>
+      </w:r>
+      <w:r>
+        <w:t xml:space="preserve">future </w:t>
+      </w:r>
+      <w:r>
+        <w:rPr>
+          <w:noProof/>
+        </w:rPr>
+        <w:t>features</w:t>
+      </w:r>
+      <w:r>
+        <w:t xml:space="preserve"> if time is enough to learn such languages and apply this knowledge in</w:t>
       </w:r>
       <w:r>
         <w:t>to</w:t>
@@ -4572,13 +4818,13 @@
       <w:pPr>
         <w:pStyle w:val="Heading1"/>
       </w:pPr>
-      <w:bookmarkStart w:id="16" w:name="_Toc520069532"/>
+      <w:bookmarkStart w:id="16" w:name="_Toc520107628"/>
       <w:r>
         <w:lastRenderedPageBreak/>
         <w:t>SUBDOMAIN</w:t>
       </w:r>
       <w:r>
-        <w:t>s</w:t>
+        <w:t>S</w:t>
       </w:r>
       <w:bookmarkEnd w:id="16"/>
     </w:p>
@@ -4625,11 +4871,9 @@
       <w:r>
         <w:fldChar w:fldCharType="separate"/>
       </w:r>
-      <w:ins w:id="17" w:author="Francis Odisi" w:date="2018-07-23T00:37:00Z">
-        <w:r>
-          <w:t>PURPOSE</w:t>
-        </w:r>
-      </w:ins>
+      <w:r>
+        <w:t>PURPOSE</w:t>
+      </w:r>
       <w:r>
         <w:fldChar w:fldCharType="end"/>
       </w:r>
@@ -4669,18 +4913,32 @@
     </w:p>
     <w:p>
       <w:r>
-        <w:t xml:space="preserve">The </w:t>
-      </w:r>
-      <w:r>
+        <w:rPr>
+          <w:noProof/>
+        </w:rPr>
         <w:fldChar w:fldCharType="begin"/>
       </w:r>
       <w:r>
+        <w:rPr>
+          <w:noProof/>
+        </w:rPr>
         <w:instrText xml:space="preserve"> REF _Ref520068386 \r \h </w:instrText>
       </w:r>
       <w:r>
+        <w:rPr>
+          <w:noProof/>
+        </w:rPr>
+      </w:r>
+      <w:r>
+        <w:rPr>
+          <w:noProof/>
+        </w:rPr>
         <w:fldChar w:fldCharType="separate"/>
       </w:r>
       <w:r>
+        <w:rPr>
+          <w:noProof/>
+        </w:rPr>
         <w:t>Figure 3</w:t>
       </w:r>
       <w:r>
@@ -4761,7 +5019,7 @@
       <w:pPr>
         <w:pStyle w:val="FigureDescription"/>
       </w:pPr>
-      <w:bookmarkStart w:id="18" w:name="_Ref520068386"/>
+      <w:bookmarkStart w:id="17" w:name="_Ref520068386"/>
       <w:r>
         <w:t>Odin Subdomains’ Components</w:t>
       </w:r>
@@ -4770,152 +5028,152 @@
       <w:pPr>
         <w:pStyle w:val="Heading2"/>
       </w:pPr>
-      <w:bookmarkStart w:id="19" w:name="_Toc520069533"/>
-      <w:bookmarkEnd w:id="18"/>
+      <w:bookmarkStart w:id="18" w:name="_Toc520107629"/>
+      <w:bookmarkEnd w:id="17"/>
       <w:r>
         <w:lastRenderedPageBreak/>
         <w:t>SECURITY MANAGEMENT</w:t>
       </w:r>
+      <w:bookmarkEnd w:id="18"/>
+    </w:p>
+    <w:p>
+      <w:r>
+        <w:t xml:space="preserve">This subdomain is responsible </w:t>
+      </w:r>
+      <w:r>
+        <w:t>to ensure that only registered users connect to the platform</w:t>
+      </w:r>
+      <w:r>
+        <w:t>.</w:t>
+      </w:r>
+      <w:r>
+        <w:t xml:space="preserve"> It is implemented in a single </w:t>
+      </w:r>
+      <w:r>
+        <w:t>component</w:t>
+      </w:r>
+      <w:r>
+        <w:t xml:space="preserve"> name “Authentication”.</w:t>
+      </w:r>
+    </w:p>
+    <w:p>
+      <w:pPr>
+        <w:pStyle w:val="Heading3"/>
+      </w:pPr>
+      <w:bookmarkStart w:id="19" w:name="_Toc520107630"/>
+      <w:r>
+        <w:t>Features</w:t>
+      </w:r>
       <w:bookmarkEnd w:id="19"/>
     </w:p>
     <w:p>
-      <w:r>
-        <w:t xml:space="preserve">This subdomain is responsible </w:t>
-      </w:r>
-      <w:r>
-        <w:t>to ensure that only registered users connect to the platform</w:t>
-      </w:r>
-      <w:r>
-        <w:t>.</w:t>
-      </w:r>
-      <w:r>
-        <w:t xml:space="preserve"> It is implemented in a single </w:t>
-      </w:r>
-      <w:r>
-        <w:t>component</w:t>
-      </w:r>
-      <w:r>
-        <w:t xml:space="preserve"> name “Authentication”.</w:t>
+      <w:pPr>
+        <w:pStyle w:val="ListParagraph"/>
+      </w:pPr>
+      <w:r>
+        <w:t xml:space="preserve">Allow a user to sign up to the platform, by registering a combination of </w:t>
+      </w:r>
+      <w:r>
+        <w:t>username and password</w:t>
+      </w:r>
+      <w:r>
+        <w:t xml:space="preserve"> (MVP)</w:t>
+      </w:r>
+      <w:r>
+        <w:t>;</w:t>
+      </w:r>
+    </w:p>
+    <w:p>
+      <w:pPr>
+        <w:pStyle w:val="ListParagraph"/>
+      </w:pPr>
+      <w:r>
+        <w:t>Allow a user to sign in to the platform using the username and password registered (MVP);</w:t>
+      </w:r>
+    </w:p>
+    <w:p>
+      <w:pPr>
+        <w:pStyle w:val="ListParagraph"/>
+      </w:pPr>
+      <w:r>
+        <w:t>Allow a user to u</w:t>
+      </w:r>
+      <w:r>
+        <w:t xml:space="preserve">pdate </w:t>
+      </w:r>
+      <w:r>
+        <w:t xml:space="preserve">its password, assuming it knows its current username and password </w:t>
+      </w:r>
+      <w:r>
+        <w:t>(MVP)</w:t>
+      </w:r>
+      <w:r>
+        <w:t>;</w:t>
+      </w:r>
+    </w:p>
+    <w:p>
+      <w:pPr>
+        <w:pStyle w:val="ListParagraph"/>
+      </w:pPr>
+      <w:r>
+        <w:t>Allow a user to request a password reset, in case it forgets its password (FUTF);</w:t>
+      </w:r>
+    </w:p>
+    <w:p>
+      <w:pPr>
+        <w:pStyle w:val="ListParagraph"/>
+      </w:pPr>
+      <w:r>
+        <w:t xml:space="preserve">Allow </w:t>
+      </w:r>
+      <w:r>
+        <w:t xml:space="preserve">a </w:t>
+      </w:r>
+      <w:r>
+        <w:t xml:space="preserve">user to </w:t>
+      </w:r>
+      <w:r>
+        <w:t xml:space="preserve">enable/disable </w:t>
+      </w:r>
+      <w:r>
+        <w:t>2FA (</w:t>
+      </w:r>
+      <w:r>
+        <w:t>Two</w:t>
+      </w:r>
+      <w:r>
+        <w:t xml:space="preserve"> Factor Authentication) (FUTF)</w:t>
+      </w:r>
+      <w:r>
+        <w:t>;</w:t>
+      </w:r>
+    </w:p>
+    <w:p>
+      <w:pPr>
+        <w:pStyle w:val="ListParagraph"/>
+      </w:pPr>
+      <w:r>
+        <w:t xml:space="preserve">Register </w:t>
+      </w:r>
+      <w:r>
+        <w:t xml:space="preserve">user </w:t>
+      </w:r>
+      <w:r>
+        <w:t>activity, by recording the timestamp and IP address in every sign in (FUTF).</w:t>
       </w:r>
     </w:p>
     <w:p>
       <w:pPr>
         <w:pStyle w:val="Heading3"/>
       </w:pPr>
-      <w:bookmarkStart w:id="20" w:name="_Toc520069534"/>
-      <w:r>
-        <w:t>Features</w:t>
+      <w:bookmarkStart w:id="20" w:name="_Toc520107631"/>
+      <w:r>
+        <w:t>User Interface</w:t>
+      </w:r>
+      <w:r>
+        <w:t>s</w:t>
       </w:r>
       <w:bookmarkEnd w:id="20"/>
-    </w:p>
-    <w:p>
-      <w:pPr>
-        <w:pStyle w:val="ListParagraph"/>
-      </w:pPr>
-      <w:r>
-        <w:t xml:space="preserve">Allow a user to sign up to the platform, by registering a combination of </w:t>
-      </w:r>
-      <w:r>
-        <w:t>username and password</w:t>
-      </w:r>
-      <w:r>
-        <w:t xml:space="preserve"> (MVP)</w:t>
-      </w:r>
-      <w:r>
-        <w:t>;</w:t>
-      </w:r>
-    </w:p>
-    <w:p>
-      <w:pPr>
-        <w:pStyle w:val="ListParagraph"/>
-      </w:pPr>
-      <w:r>
-        <w:t>Allow a user to sign in to the platform using the username and password registered (MVP);</w:t>
-      </w:r>
-    </w:p>
-    <w:p>
-      <w:pPr>
-        <w:pStyle w:val="ListParagraph"/>
-      </w:pPr>
-      <w:r>
-        <w:t>Allow a user to u</w:t>
-      </w:r>
-      <w:r>
-        <w:t xml:space="preserve">pdate </w:t>
-      </w:r>
-      <w:r>
-        <w:t xml:space="preserve">its password, assuming it knows its current username and password </w:t>
-      </w:r>
-      <w:r>
-        <w:t>(MVP)</w:t>
-      </w:r>
-      <w:r>
-        <w:t>;</w:t>
-      </w:r>
-    </w:p>
-    <w:p>
-      <w:pPr>
-        <w:pStyle w:val="ListParagraph"/>
-      </w:pPr>
-      <w:r>
-        <w:t>Allow a user to request a password reset, in case it forgets its password (FUTF);</w:t>
-      </w:r>
-    </w:p>
-    <w:p>
-      <w:pPr>
-        <w:pStyle w:val="ListParagraph"/>
-      </w:pPr>
-      <w:r>
-        <w:t xml:space="preserve">Allow </w:t>
-      </w:r>
-      <w:r>
-        <w:t xml:space="preserve">a </w:t>
-      </w:r>
-      <w:r>
-        <w:t xml:space="preserve">user to </w:t>
-      </w:r>
-      <w:r>
-        <w:t xml:space="preserve">enable/disable </w:t>
-      </w:r>
-      <w:r>
-        <w:t>2FA (</w:t>
-      </w:r>
-      <w:r>
-        <w:t>Two</w:t>
-      </w:r>
-      <w:r>
-        <w:t xml:space="preserve"> Factor Authentication) (FUTF)</w:t>
-      </w:r>
-      <w:r>
-        <w:t>;</w:t>
-      </w:r>
-    </w:p>
-    <w:p>
-      <w:pPr>
-        <w:pStyle w:val="ListParagraph"/>
-      </w:pPr>
-      <w:r>
-        <w:t xml:space="preserve">Register </w:t>
-      </w:r>
-      <w:r>
-        <w:t xml:space="preserve">user </w:t>
-      </w:r>
-      <w:r>
-        <w:t>activity, by recording the timestamp and IP address in every sign in (FUTF).</w:t>
-      </w:r>
-    </w:p>
-    <w:p>
-      <w:pPr>
-        <w:pStyle w:val="Heading3"/>
-      </w:pPr>
-      <w:bookmarkStart w:id="21" w:name="_Toc520069535"/>
-      <w:r>
-        <w:t>User Interface</w:t>
-      </w:r>
-      <w:r>
-        <w:t>s</w:t>
-      </w:r>
-      <w:bookmarkEnd w:id="21"/>
     </w:p>
     <w:p>
       <w:pPr>
@@ -4980,7 +5238,7 @@
         <w:t xml:space="preserve">User Sign </w:t>
       </w:r>
       <w:r>
-        <w:t>i</w:t>
+        <w:t>I</w:t>
       </w:r>
       <w:r>
         <w:t>n and</w:t>
@@ -4989,7 +5247,7 @@
         <w:t xml:space="preserve"> Sign </w:t>
       </w:r>
       <w:r>
-        <w:t>u</w:t>
+        <w:t>U</w:t>
       </w:r>
       <w:r>
         <w:t>p</w:t>
@@ -5004,45 +5262,235 @@
       <w:pPr>
         <w:pStyle w:val="Heading2"/>
       </w:pPr>
-      <w:bookmarkStart w:id="22" w:name="_Toc520069536"/>
+      <w:bookmarkStart w:id="21" w:name="_Toc520107632"/>
       <w:r>
         <w:lastRenderedPageBreak/>
         <w:t>ACCOUNT MANAGEMENT</w:t>
       </w:r>
+      <w:bookmarkEnd w:id="21"/>
+    </w:p>
+    <w:p>
+      <w:r>
+        <w:t xml:space="preserve">This subdomain is responsible </w:t>
+      </w:r>
+      <w:r>
+        <w:t xml:space="preserve">for providing clients a way to manage their accounts, by updating their data information, </w:t>
+      </w:r>
+      <w:r>
+        <w:t xml:space="preserve">uploading </w:t>
+      </w:r>
+      <w:r>
+        <w:t>documents, viewing account balances, depositing and withdrawing funds, and view transactions history (orders, deposits, withdrawals).</w:t>
+      </w:r>
+    </w:p>
+    <w:p>
+      <w:r>
+        <w:t xml:space="preserve">At this stage, this subdomain is composed </w:t>
+      </w:r>
+      <w:r>
+        <w:t>of</w:t>
+      </w:r>
+      <w:r>
+        <w:t xml:space="preserve"> </w:t>
+      </w:r>
+      <w:r>
+        <w:t xml:space="preserve">two </w:t>
+      </w:r>
+      <w:r>
+        <w:t>components</w:t>
+      </w:r>
+      <w:r>
+        <w:t>:</w:t>
+      </w:r>
+    </w:p>
+    <w:p>
+      <w:pPr>
+        <w:pStyle w:val="ListParagraph"/>
+      </w:pPr>
+      <w:r>
+        <w:t>Account</w:t>
+      </w:r>
+      <w:r>
+        <w:t xml:space="preserve"> Administration</w:t>
+      </w:r>
+      <w:r>
+        <w:t>: responsible for account creations, updates, deposit and withdrawals of funds, as well as providing reporting services as account balance, and deposit and withdrawal history.</w:t>
+      </w:r>
+    </w:p>
+    <w:p>
+      <w:pPr>
+        <w:pStyle w:val="ListParagraph"/>
+      </w:pPr>
+      <w:r>
+        <w:t xml:space="preserve">Account </w:t>
+      </w:r>
+      <w:r>
+        <w:t>Compliance: responsible for ensuring that the account meets KYC (Know Your Customer) requirements;</w:t>
+      </w:r>
+    </w:p>
+    <w:p>
+      <w:r>
+        <w:t>However, o</w:t>
+      </w:r>
+      <w:r>
+        <w:t xml:space="preserve">ne of the </w:t>
+      </w:r>
+      <w:r>
+        <w:t>Future F</w:t>
+      </w:r>
+      <w:r>
+        <w:t>eatures</w:t>
+      </w:r>
+      <w:r>
+        <w:t xml:space="preserve"> (FUTF) </w:t>
+      </w:r>
+      <w:r>
+        <w:t>listed below</w:t>
+      </w:r>
+      <w:r>
+        <w:t xml:space="preserve"> </w:t>
+      </w:r>
+      <w:r>
+        <w:t>relies on integration with IPFS</w:t>
+      </w:r>
+      <w:r>
+        <w:t xml:space="preserve"> protocol</w:t>
+      </w:r>
+      <w:r>
+        <w:t xml:space="preserve">. </w:t>
+      </w:r>
+      <w:r>
+        <w:t>T</w:t>
+      </w:r>
+      <w:r>
+        <w:t xml:space="preserve">his feature </w:t>
+      </w:r>
+      <w:r>
+        <w:t xml:space="preserve">will be </w:t>
+      </w:r>
+      <w:r>
+        <w:t>implemented</w:t>
+      </w:r>
+      <w:r>
+        <w:t xml:space="preserve"> as</w:t>
+      </w:r>
+      <w:r>
+        <w:t xml:space="preserve"> a</w:t>
+      </w:r>
+      <w:r>
+        <w:t xml:space="preserve"> third component, an </w:t>
+      </w:r>
+      <w:r>
+        <w:t>independent service</w:t>
+      </w:r>
+      <w:r>
+        <w:t xml:space="preserve"> named </w:t>
+      </w:r>
+      <w:r>
+        <w:t>“</w:t>
+      </w:r>
+      <w:r>
+        <w:t xml:space="preserve">IPFS </w:t>
+      </w:r>
+      <w:r>
+        <w:t>Wrapper”</w:t>
+      </w:r>
+      <w:r>
+        <w:t>, that</w:t>
+      </w:r>
+      <w:r>
+        <w:t xml:space="preserve"> will be </w:t>
+      </w:r>
+      <w:r>
+        <w:t xml:space="preserve">deployed </w:t>
+      </w:r>
+      <w:r>
+        <w:t xml:space="preserve">to serve </w:t>
+      </w:r>
+      <w:r>
+        <w:t xml:space="preserve">as an </w:t>
+      </w:r>
+      <w:r>
+        <w:t xml:space="preserve">abstraction layer to the </w:t>
+      </w:r>
+      <w:r>
+        <w:t xml:space="preserve">IPFS </w:t>
+      </w:r>
+      <w:r>
+        <w:t>protocol</w:t>
+      </w:r>
+      <w:r>
+        <w:t>.</w:t>
+      </w:r>
+    </w:p>
+    <w:p>
+      <w:pPr>
+        <w:pStyle w:val="Heading3"/>
+      </w:pPr>
+      <w:bookmarkStart w:id="22" w:name="_Toc520107633"/>
+      <w:r>
+        <w:t>Features</w:t>
+      </w:r>
       <w:bookmarkEnd w:id="22"/>
     </w:p>
     <w:p>
-      <w:r>
-        <w:t xml:space="preserve">This subdomain is responsible </w:t>
-      </w:r>
-      <w:r>
-        <w:t xml:space="preserve">for providing clients a way to manage their accounts, by updating their data information, </w:t>
-      </w:r>
-      <w:r>
-        <w:t xml:space="preserve">uploading </w:t>
-      </w:r>
-      <w:r>
-        <w:t>documents, viewing account balances, depositing and withdrawing funds, and view transactions history (orders, deposits, withdrawals).</w:t>
-      </w:r>
-    </w:p>
-    <w:p>
-      <w:r>
-        <w:t xml:space="preserve">At this stage, this subdomain is composed </w:t>
-      </w:r>
-      <w:r>
-        <w:t>of</w:t>
+      <w:pPr>
+        <w:pStyle w:val="ListParagraph"/>
+      </w:pPr>
+      <w:r>
+        <w:t xml:space="preserve">Create a client account and associate it </w:t>
+      </w:r>
+      <w:r>
+        <w:rPr>
+          <w:noProof/>
+        </w:rPr>
+        <w:t>with</w:t>
+      </w:r>
+      <w:r>
+        <w:t xml:space="preserve"> a user (MVP)</w:t>
+      </w:r>
+      <w:r>
+        <w:t>;</w:t>
+      </w:r>
+    </w:p>
+    <w:p>
+      <w:pPr>
+        <w:pStyle w:val="ListParagraph"/>
+      </w:pPr>
+      <w:r>
+        <w:t>Update client account data (MVP)</w:t>
+      </w:r>
+      <w:r>
+        <w:t>;</w:t>
+      </w:r>
+    </w:p>
+    <w:p>
+      <w:pPr>
+        <w:pStyle w:val="ListParagraph"/>
+      </w:pPr>
+      <w:r>
+        <w:t xml:space="preserve">Upload client documents as part of </w:t>
+      </w:r>
+      <w:r>
+        <w:t xml:space="preserve">the </w:t>
+      </w:r>
+      <w:r>
+        <w:rPr>
+          <w:noProof/>
+        </w:rPr>
+        <w:t>KYC</w:t>
       </w:r>
       <w:r>
         <w:t xml:space="preserve"> </w:t>
       </w:r>
       <w:r>
-        <w:t xml:space="preserve">two </w:t>
-      </w:r>
-      <w:r>
-        <w:t>components</w:t>
-      </w:r>
-      <w:r>
-        <w:t>:</w:t>
+        <w:t xml:space="preserve">process </w:t>
+      </w:r>
+      <w:r>
+        <w:t>(MVP)</w:t>
+      </w:r>
+      <w:r>
+        <w:t>;</w:t>
       </w:r>
     </w:p>
     <w:p>
@@ -5050,13 +5498,31 @@
         <w:pStyle w:val="ListParagraph"/>
       </w:pPr>
       <w:r>
-        <w:t>Account</w:t>
-      </w:r>
-      <w:r>
-        <w:t xml:space="preserve"> Administration</w:t>
-      </w:r>
-      <w:r>
-        <w:t>: responsible for account creations, updates, deposit and withdrawals of funds, as well as providing reporting services as account balance, and deposit and withdrawal history.</w:t>
+        <w:t xml:space="preserve">Allow </w:t>
+      </w:r>
+      <w:r>
+        <w:t xml:space="preserve">the </w:t>
+      </w:r>
+      <w:r>
+        <w:rPr>
+          <w:noProof/>
+        </w:rPr>
+        <w:t>client</w:t>
+      </w:r>
+      <w:r>
+        <w:t xml:space="preserve"> to deposit and withdrawal funds to</w:t>
+      </w:r>
+      <w:r>
+        <w:t>/of</w:t>
+      </w:r>
+      <w:r>
+        <w:t xml:space="preserve"> its account</w:t>
+      </w:r>
+      <w:r>
+        <w:t xml:space="preserve"> (simulation)</w:t>
+      </w:r>
+      <w:r>
+        <w:t xml:space="preserve"> (MVP);</w:t>
       </w:r>
     </w:p>
     <w:p>
@@ -5064,245 +5530,178 @@
         <w:pStyle w:val="ListParagraph"/>
       </w:pPr>
       <w:r>
-        <w:t xml:space="preserve">Account </w:t>
-      </w:r>
-      <w:r>
-        <w:t>Compliance: responsible for ensuring that the account meets KYC (Know Your Customer) requirements;</w:t>
-      </w:r>
-    </w:p>
-    <w:p>
-      <w:r>
-        <w:t>However, o</w:t>
-      </w:r>
-      <w:r>
-        <w:t xml:space="preserve">ne of the </w:t>
-      </w:r>
-      <w:r>
-        <w:t>Future F</w:t>
-      </w:r>
-      <w:r>
-        <w:t>eatures</w:t>
-      </w:r>
-      <w:r>
-        <w:t xml:space="preserve"> (FUTF) </w:t>
-      </w:r>
-      <w:r>
-        <w:t>listed below</w:t>
-      </w:r>
-      <w:r>
-        <w:t xml:space="preserve"> </w:t>
-      </w:r>
-      <w:r>
-        <w:t>relies on integration with IPFS</w:t>
-      </w:r>
-      <w:r>
-        <w:t xml:space="preserve"> protocol</w:t>
-      </w:r>
-      <w:r>
-        <w:t xml:space="preserve">. </w:t>
-      </w:r>
-      <w:r>
-        <w:t>T</w:t>
-      </w:r>
-      <w:r>
-        <w:t xml:space="preserve">his feature </w:t>
-      </w:r>
-      <w:r>
-        <w:t xml:space="preserve">will be </w:t>
-      </w:r>
-      <w:r>
-        <w:t>implemented</w:t>
-      </w:r>
-      <w:r>
-        <w:t xml:space="preserve"> as</w:t>
-      </w:r>
-      <w:r>
-        <w:t xml:space="preserve"> a</w:t>
-      </w:r>
-      <w:r>
-        <w:t xml:space="preserve"> third component, an </w:t>
-      </w:r>
-      <w:r>
-        <w:t>independent service</w:t>
-      </w:r>
-      <w:r>
-        <w:t xml:space="preserve"> named </w:t>
-      </w:r>
-      <w:r>
-        <w:t>“</w:t>
-      </w:r>
-      <w:r>
-        <w:t xml:space="preserve">IPFS </w:t>
-      </w:r>
-      <w:r>
-        <w:t>Wrapper”</w:t>
-      </w:r>
-      <w:r>
-        <w:t>, that</w:t>
-      </w:r>
-      <w:r>
-        <w:t xml:space="preserve"> will be </w:t>
-      </w:r>
-      <w:r>
-        <w:t xml:space="preserve">deployed </w:t>
-      </w:r>
-      <w:r>
-        <w:t xml:space="preserve">to serve </w:t>
-      </w:r>
-      <w:r>
-        <w:t xml:space="preserve">as an </w:t>
-      </w:r>
-      <w:r>
-        <w:t xml:space="preserve">abstraction layer to the </w:t>
-      </w:r>
-      <w:r>
-        <w:t xml:space="preserve">IPFS </w:t>
-      </w:r>
-      <w:r>
-        <w:t>protocol</w:t>
-      </w:r>
-      <w:r>
-        <w:t>.</w:t>
+        <w:t xml:space="preserve">Allow </w:t>
+      </w:r>
+      <w:r>
+        <w:t xml:space="preserve">the </w:t>
+      </w:r>
+      <w:r>
+        <w:rPr>
+          <w:noProof/>
+        </w:rPr>
+        <w:t>client</w:t>
+      </w:r>
+      <w:r>
+        <w:t xml:space="preserve"> to view a history of deposits and withdrawals (MVP);</w:t>
+      </w:r>
+    </w:p>
+    <w:p>
+      <w:pPr>
+        <w:pStyle w:val="ListParagraph"/>
+      </w:pPr>
+      <w:r>
+        <w:t xml:space="preserve">Allow </w:t>
+      </w:r>
+      <w:r>
+        <w:t xml:space="preserve">the </w:t>
+      </w:r>
+      <w:r>
+        <w:rPr>
+          <w:noProof/>
+        </w:rPr>
+        <w:t>client</w:t>
+      </w:r>
+      <w:r>
+        <w:t xml:space="preserve"> to check its account balance (MVP);</w:t>
+      </w:r>
+    </w:p>
+    <w:p>
+      <w:pPr>
+        <w:pStyle w:val="ListParagraph"/>
+      </w:pPr>
+      <w:r>
+        <w:t xml:space="preserve">Allow </w:t>
+      </w:r>
+      <w:r>
+        <w:t xml:space="preserve">the </w:t>
+      </w:r>
+      <w:r>
+        <w:rPr>
+          <w:noProof/>
+        </w:rPr>
+        <w:t>client</w:t>
+      </w:r>
+      <w:r>
+        <w:t xml:space="preserve"> to capture a live picture from its computer and upload it to its account as part of </w:t>
+      </w:r>
+      <w:r>
+        <w:t xml:space="preserve">the </w:t>
+      </w:r>
+      <w:r>
+        <w:rPr>
+          <w:noProof/>
+        </w:rPr>
+        <w:t>KYC</w:t>
+      </w:r>
+      <w:r>
+        <w:t xml:space="preserve"> process (FUTF); </w:t>
+      </w:r>
+    </w:p>
+    <w:p>
+      <w:pPr>
+        <w:pStyle w:val="ListParagraph"/>
+      </w:pPr>
+      <w:r>
+        <w:t xml:space="preserve">Validate </w:t>
+      </w:r>
+      <w:r>
+        <w:t xml:space="preserve">the </w:t>
+      </w:r>
+      <w:r>
+        <w:rPr>
+          <w:noProof/>
+        </w:rPr>
+        <w:t>user</w:t>
+      </w:r>
+      <w:r>
+        <w:t xml:space="preserve"> identify by comparing </w:t>
+      </w:r>
+      <w:r>
+        <w:t xml:space="preserve">the </w:t>
+      </w:r>
+      <w:r>
+        <w:rPr>
+          <w:noProof/>
+        </w:rPr>
+        <w:t>document</w:t>
+      </w:r>
+      <w:r>
+        <w:t xml:space="preserve"> picture with </w:t>
+      </w:r>
+      <w:r>
+        <w:rPr>
+          <w:noProof/>
+        </w:rPr>
+        <w:t xml:space="preserve">a </w:t>
+      </w:r>
+      <w:r>
+        <w:rPr>
+          <w:noProof/>
+        </w:rPr>
+        <w:t>live</w:t>
+      </w:r>
+      <w:r>
+        <w:t xml:space="preserve"> picture uploaded (FUTF);</w:t>
+      </w:r>
+    </w:p>
+    <w:p>
+      <w:pPr>
+        <w:pStyle w:val="ListParagraph"/>
+      </w:pPr>
+      <w:r>
+        <w:t xml:space="preserve">Allow </w:t>
+      </w:r>
+      <w:r>
+        <w:t xml:space="preserve">the </w:t>
+      </w:r>
+      <w:r>
+        <w:rPr>
+          <w:noProof/>
+        </w:rPr>
+        <w:t>client</w:t>
+      </w:r>
+      <w:r>
+        <w:t xml:space="preserve"> to generate a wallet number to trade cryptocurrencies (FUTF).</w:t>
+      </w:r>
+    </w:p>
+    <w:p>
+      <w:pPr>
+        <w:pStyle w:val="ListParagraph"/>
+      </w:pPr>
+      <w:r>
+        <w:t xml:space="preserve">Allow </w:t>
+      </w:r>
+      <w:r>
+        <w:t xml:space="preserve">the </w:t>
+      </w:r>
+      <w:r>
+        <w:rPr>
+          <w:noProof/>
+        </w:rPr>
+        <w:t>client</w:t>
+      </w:r>
+      <w:r>
+        <w:t xml:space="preserve"> to generate multiple wallet numbers to trade cryptocurrencies (FUTF).</w:t>
+      </w:r>
+    </w:p>
+    <w:p>
+      <w:pPr>
+        <w:pStyle w:val="ListParagraph"/>
+      </w:pPr>
+      <w:r>
+        <w:t>Save client documents in the IPFS network (FUTF).</w:t>
       </w:r>
     </w:p>
     <w:p>
       <w:pPr>
         <w:pStyle w:val="Heading3"/>
       </w:pPr>
-      <w:bookmarkStart w:id="23" w:name="_Toc520069537"/>
-      <w:r>
-        <w:t>Features</w:t>
-      </w:r>
-      <w:bookmarkEnd w:id="23"/>
-    </w:p>
-    <w:p>
-      <w:pPr>
-        <w:pStyle w:val="ListParagraph"/>
-      </w:pPr>
-      <w:r>
-        <w:t>Create a client account and associate it to a user (MVP)</w:t>
-      </w:r>
-      <w:r>
-        <w:t>;</w:t>
-      </w:r>
-    </w:p>
-    <w:p>
-      <w:pPr>
-        <w:pStyle w:val="ListParagraph"/>
-      </w:pPr>
-      <w:r>
-        <w:t>Update client account data (MVP)</w:t>
-      </w:r>
-      <w:r>
-        <w:t>;</w:t>
-      </w:r>
-    </w:p>
-    <w:p>
-      <w:pPr>
-        <w:pStyle w:val="ListParagraph"/>
-      </w:pPr>
-      <w:r>
-        <w:t>Upload client documents as part of KYC</w:t>
-      </w:r>
-      <w:r>
-        <w:t xml:space="preserve"> </w:t>
-      </w:r>
-      <w:r>
-        <w:t xml:space="preserve">process </w:t>
-      </w:r>
-      <w:r>
-        <w:t>(MVP)</w:t>
-      </w:r>
-      <w:r>
-        <w:t>;</w:t>
-      </w:r>
-    </w:p>
-    <w:p>
-      <w:pPr>
-        <w:pStyle w:val="ListParagraph"/>
-      </w:pPr>
-      <w:r>
-        <w:t>Allow client to deposit and withdrawal funds to</w:t>
-      </w:r>
-      <w:r>
-        <w:t>/of</w:t>
-      </w:r>
-      <w:r>
-        <w:t xml:space="preserve"> its account</w:t>
-      </w:r>
-      <w:r>
-        <w:t xml:space="preserve"> (simulation)</w:t>
-      </w:r>
-      <w:r>
-        <w:t xml:space="preserve"> (MVP);</w:t>
-      </w:r>
-    </w:p>
-    <w:p>
-      <w:pPr>
-        <w:pStyle w:val="ListParagraph"/>
-      </w:pPr>
-      <w:r>
-        <w:t>Allow client to view a history of deposits and withdrawals (MVP);</w:t>
-      </w:r>
-    </w:p>
-    <w:p>
-      <w:pPr>
-        <w:pStyle w:val="ListParagraph"/>
-      </w:pPr>
-      <w:r>
-        <w:t>Allow client to check its account balance (MVP);</w:t>
-      </w:r>
-    </w:p>
-    <w:p>
-      <w:pPr>
-        <w:pStyle w:val="ListParagraph"/>
-      </w:pPr>
-      <w:r>
-        <w:t xml:space="preserve">Allow client to capture a live picture from its computer and upload it to its account as part of KYC process (FUTF); </w:t>
-      </w:r>
-    </w:p>
-    <w:p>
-      <w:pPr>
-        <w:pStyle w:val="ListParagraph"/>
-      </w:pPr>
-      <w:r>
-        <w:t>Validate user identify by comparing document picture with live picture uploaded (FUTF);</w:t>
-      </w:r>
-    </w:p>
-    <w:p>
-      <w:pPr>
-        <w:pStyle w:val="ListParagraph"/>
-      </w:pPr>
-      <w:r>
-        <w:t>Allow client to generate a wallet number to trade cryptocurrencies (FUTF).</w:t>
-      </w:r>
-    </w:p>
-    <w:p>
-      <w:pPr>
-        <w:pStyle w:val="ListParagraph"/>
-      </w:pPr>
-      <w:r>
-        <w:t>Allow client to generate multiple wallet numbers to trade cryptocurrencies (FUTF).</w:t>
-      </w:r>
-    </w:p>
-    <w:p>
-      <w:pPr>
-        <w:pStyle w:val="ListParagraph"/>
-      </w:pPr>
-      <w:r>
-        <w:t>Save client documents in the IPFS network (FUTF).</w:t>
-      </w:r>
-    </w:p>
-    <w:p>
-      <w:pPr>
-        <w:pStyle w:val="Heading3"/>
-      </w:pPr>
-      <w:bookmarkStart w:id="24" w:name="_Toc520069538"/>
+      <w:bookmarkStart w:id="23" w:name="_Toc520107634"/>
       <w:r>
         <w:lastRenderedPageBreak/>
         <w:t>User Interfaces</w:t>
       </w:r>
-      <w:bookmarkEnd w:id="24"/>
+      <w:bookmarkEnd w:id="23"/>
     </w:p>
     <w:p>
       <w:pPr>
@@ -5364,7 +5763,19 @@
         <w:pStyle w:val="FigureDescription"/>
       </w:pPr>
       <w:r>
-        <w:t>Account creation / update</w:t>
+        <w:t xml:space="preserve">Account </w:t>
+      </w:r>
+      <w:r>
+        <w:t>C</w:t>
+      </w:r>
+      <w:r>
+        <w:t xml:space="preserve">reation / </w:t>
+      </w:r>
+      <w:r>
+        <w:t>U</w:t>
+      </w:r>
+      <w:r>
+        <w:t>pdate</w:t>
       </w:r>
     </w:p>
     <w:p/>
@@ -5435,55 +5846,171 @@
       <w:pPr>
         <w:pStyle w:val="Heading2"/>
       </w:pPr>
-      <w:bookmarkStart w:id="25" w:name="_Toc520069539"/>
+      <w:bookmarkStart w:id="24" w:name="_Toc520107635"/>
       <w:r>
         <w:lastRenderedPageBreak/>
         <w:t>CATALOG MANAGEMENT</w:t>
       </w:r>
+      <w:bookmarkEnd w:id="24"/>
+    </w:p>
+    <w:p>
+      <w:r>
+        <w:t xml:space="preserve">This subdomain is responsible </w:t>
+      </w:r>
+      <w:r>
+        <w:t xml:space="preserve">to </w:t>
+      </w:r>
+      <w:r>
+        <w:t xml:space="preserve">allow system administrators </w:t>
+      </w:r>
+      <w:r>
+        <w:t xml:space="preserve">register external data providers and </w:t>
+      </w:r>
+      <w:r>
+        <w:t>define which exchanges, instruments</w:t>
+      </w:r>
+      <w:r>
+        <w:t>,</w:t>
+      </w:r>
+      <w:r>
+        <w:t xml:space="preserve"> </w:t>
+      </w:r>
+      <w:r>
+        <w:rPr>
+          <w:noProof/>
+        </w:rPr>
+        <w:t>and</w:t>
+      </w:r>
+      <w:r>
+        <w:t xml:space="preserve"> markets will be listed for </w:t>
+      </w:r>
+      <w:r>
+        <w:t xml:space="preserve">in the </w:t>
+      </w:r>
+      <w:r>
+        <w:t>trading</w:t>
+      </w:r>
+      <w:r>
+        <w:t xml:space="preserve"> platform</w:t>
+      </w:r>
+      <w:r>
+        <w:t>.</w:t>
+      </w:r>
+      <w:r>
+        <w:t xml:space="preserve"> </w:t>
+      </w:r>
+      <w:r>
+        <w:t>I</w:t>
+      </w:r>
+      <w:r>
+        <w:t xml:space="preserve">t </w:t>
+      </w:r>
+      <w:r>
+        <w:t xml:space="preserve">will </w:t>
+      </w:r>
+      <w:r>
+        <w:t xml:space="preserve">be divided </w:t>
+      </w:r>
+      <w:r>
+        <w:rPr>
+          <w:noProof/>
+        </w:rPr>
+        <w:t>in</w:t>
+      </w:r>
+      <w:r>
+        <w:rPr>
+          <w:noProof/>
+        </w:rPr>
+        <w:t>to</w:t>
+      </w:r>
+      <w:r>
+        <w:t xml:space="preserve"> two components:</w:t>
+      </w:r>
+    </w:p>
+    <w:p>
+      <w:pPr>
+        <w:pStyle w:val="ListParagraph"/>
+      </w:pPr>
+      <w:r>
+        <w:t xml:space="preserve">Data Loader: </w:t>
+      </w:r>
+      <w:r>
+        <w:t xml:space="preserve">an independent service that will load data from external data providers, parse it and save it to </w:t>
+      </w:r>
+      <w:r>
+        <w:t xml:space="preserve">the </w:t>
+      </w:r>
+      <w:r>
+        <w:t>database</w:t>
+      </w:r>
+      <w:r>
+        <w:t>. This component has no user interface</w:t>
+      </w:r>
+      <w:r>
+        <w:t>;</w:t>
+      </w:r>
+    </w:p>
+    <w:p>
+      <w:pPr>
+        <w:pStyle w:val="ListParagraph"/>
+      </w:pPr>
+      <w:r>
+        <w:t xml:space="preserve">Catalog </w:t>
+      </w:r>
+      <w:r>
+        <w:t>Administration</w:t>
+      </w:r>
+      <w:r>
+        <w:t>: a module, part of Odin’s core, that allows administrators to manage the data to be listed in the trading platform. It will rely on the data saved to the database by the Data Loader component.</w:t>
+      </w:r>
+    </w:p>
+    <w:p>
+      <w:r>
+        <w:t>The use of the Data Loader as an independent service allows data loading to be carried out by another application process. At this stage, it will run on the same server as the core application. However, in the future, it may be deployed to another server, releasing resources from the server to the core application.</w:t>
+      </w:r>
+    </w:p>
+    <w:p>
+      <w:pPr>
+        <w:pStyle w:val="Heading3"/>
+      </w:pPr>
+      <w:bookmarkStart w:id="25" w:name="_Toc520107636"/>
+      <w:r>
+        <w:t>Features</w:t>
+      </w:r>
       <w:bookmarkEnd w:id="25"/>
     </w:p>
     <w:p>
-      <w:r>
-        <w:t xml:space="preserve">This subdomain is responsible </w:t>
-      </w:r>
-      <w:r>
-        <w:t xml:space="preserve">to </w:t>
-      </w:r>
-      <w:r>
-        <w:t xml:space="preserve">allow system administrators </w:t>
-      </w:r>
-      <w:r>
-        <w:t xml:space="preserve">register external data providers and </w:t>
-      </w:r>
-      <w:r>
-        <w:t xml:space="preserve">define which exchanges, instruments and markets will be listed for </w:t>
-      </w:r>
-      <w:r>
-        <w:t xml:space="preserve">in the </w:t>
-      </w:r>
-      <w:r>
-        <w:t>trading</w:t>
-      </w:r>
-      <w:r>
-        <w:t xml:space="preserve"> platform</w:t>
-      </w:r>
-      <w:r>
-        <w:t>.</w:t>
+      <w:pPr>
+        <w:pStyle w:val="ListParagraph"/>
+      </w:pPr>
+      <w:r>
+        <w:t>Load data from registered external data providers and save it to the database (MVP);</w:t>
+      </w:r>
+    </w:p>
+    <w:p>
+      <w:pPr>
+        <w:pStyle w:val="ListParagraph"/>
+      </w:pPr>
+      <w:r>
+        <w:t xml:space="preserve">Allow administrator to </w:t>
+      </w:r>
+      <w:r>
+        <w:t>moderate which exchanges, instruments</w:t>
+      </w:r>
+      <w:r>
+        <w:t>,</w:t>
       </w:r>
       <w:r>
         <w:t xml:space="preserve"> </w:t>
       </w:r>
       <w:r>
-        <w:t>I</w:t>
-      </w:r>
-      <w:r>
-        <w:t xml:space="preserve">t </w:t>
-      </w:r>
-      <w:r>
-        <w:t xml:space="preserve">will </w:t>
-      </w:r>
-      <w:r>
-        <w:t>be divided in two components:</w:t>
+        <w:rPr>
+          <w:noProof/>
+        </w:rPr>
+        <w:t>and</w:t>
+      </w:r>
+      <w:r>
+        <w:t xml:space="preserve"> markets will be made available in the trading platform (MVP);</w:t>
       </w:r>
     </w:p>
     <w:p>
@@ -5491,83 +6018,22 @@
         <w:pStyle w:val="ListParagraph"/>
       </w:pPr>
       <w:r>
-        <w:t xml:space="preserve">Data Loader: </w:t>
-      </w:r>
-      <w:r>
-        <w:t xml:space="preserve">an independent service that will load data from external data providers, parse it and save it to </w:t>
-      </w:r>
-      <w:r>
-        <w:t xml:space="preserve">the </w:t>
-      </w:r>
-      <w:r>
-        <w:t>database</w:t>
-      </w:r>
-      <w:proofErr w:type="gramStart"/>
-      <w:r>
-        <w:t xml:space="preserve">. </w:t>
-      </w:r>
-      <w:proofErr w:type="gramEnd"/>
-      <w:r>
-        <w:t>This component has no user interface</w:t>
-      </w:r>
-      <w:r>
-        <w:t>;</w:t>
-      </w:r>
-    </w:p>
-    <w:p>
-      <w:pPr>
-        <w:pStyle w:val="ListParagraph"/>
-      </w:pPr>
-      <w:r>
-        <w:t xml:space="preserve">Catalog </w:t>
-      </w:r>
-      <w:r>
-        <w:t>Administration</w:t>
-      </w:r>
-      <w:r>
-        <w:t>: a module, part of Odin’s core, that allows administrators to manage the data to be listed in the trading platform. It will rely on the data saved to the database by the Data Loader component.</w:t>
-      </w:r>
-    </w:p>
-    <w:p>
-      <w:r>
-        <w:t>The use of the Data Loader as an independent service allows data loading to be carried out by another application process. At this stage, it will run on the same server as the core application. However, in the future, it may be deployed to another server, releasing resources from the server to the core application.</w:t>
-      </w:r>
-    </w:p>
-    <w:p>
-      <w:pPr>
-        <w:pStyle w:val="Heading3"/>
-      </w:pPr>
-      <w:bookmarkStart w:id="26" w:name="_Toc520069540"/>
-      <w:r>
-        <w:t>Features</w:t>
-      </w:r>
-      <w:bookmarkEnd w:id="26"/>
-    </w:p>
-    <w:p>
-      <w:pPr>
-        <w:pStyle w:val="ListParagraph"/>
-      </w:pPr>
-      <w:r>
-        <w:t>Load data from registered external data providers and save it to the database (MVP);</w:t>
-      </w:r>
-    </w:p>
-    <w:p>
-      <w:pPr>
-        <w:pStyle w:val="ListParagraph"/>
-      </w:pPr>
-      <w:r>
-        <w:t xml:space="preserve">Allow administrator to </w:t>
-      </w:r>
-      <w:r>
-        <w:t>moderate which exchanges, instruments and markets will be made available in the trading platform (MVP);</w:t>
-      </w:r>
-    </w:p>
-    <w:p>
-      <w:pPr>
-        <w:pStyle w:val="ListParagraph"/>
-      </w:pPr>
-      <w:r>
-        <w:t>Allow administrator to perform CRUD operations related to exchanges, instruments and markets (FUTF).</w:t>
+        <w:t>Allow administrator to perform CRUD operations related to exchanges, instruments</w:t>
+      </w:r>
+      <w:r>
+        <w:t>,</w:t>
+      </w:r>
+      <w:r>
+        <w:t xml:space="preserve"> </w:t>
+      </w:r>
+      <w:r>
+        <w:rPr>
+          <w:noProof/>
+        </w:rPr>
+        <w:t>and</w:t>
+      </w:r>
+      <w:r>
+        <w:t xml:space="preserve"> markets (FUTF).</w:t>
       </w:r>
     </w:p>
     <w:p>
@@ -5630,72 +6096,236 @@
         <w:pStyle w:val="FigureDescription"/>
       </w:pPr>
       <w:r>
-        <w:t>Administrator’s moderation of listed exchanges, instruments and markets</w:t>
+        <w:t xml:space="preserve">Administrator’s </w:t>
+      </w:r>
+      <w:r>
+        <w:t>M</w:t>
+      </w:r>
+      <w:r>
+        <w:t xml:space="preserve">oderation of </w:t>
+      </w:r>
+      <w:r>
+        <w:t>L</w:t>
+      </w:r>
+      <w:r>
+        <w:t xml:space="preserve">isted </w:t>
+      </w:r>
+      <w:r>
+        <w:t>E</w:t>
+      </w:r>
+      <w:r>
+        <w:t xml:space="preserve">xchanges, </w:t>
+      </w:r>
+      <w:r>
+        <w:t>I</w:t>
+      </w:r>
+      <w:r>
+        <w:t>nstruments</w:t>
+      </w:r>
+      <w:r>
+        <w:t>,</w:t>
+      </w:r>
+      <w:r>
+        <w:t xml:space="preserve"> </w:t>
+      </w:r>
+      <w:r>
+        <w:rPr>
+          <w:noProof/>
+        </w:rPr>
+        <w:t>and</w:t>
+      </w:r>
+      <w:r>
+        <w:t xml:space="preserve"> </w:t>
+      </w:r>
+      <w:r>
+        <w:t>M</w:t>
+      </w:r>
+      <w:r>
+        <w:t>arkets</w:t>
       </w:r>
     </w:p>
     <w:p>
       <w:pPr>
         <w:pStyle w:val="Heading2"/>
       </w:pPr>
-      <w:bookmarkStart w:id="27" w:name="_Ref520061491"/>
-      <w:bookmarkStart w:id="28" w:name="_Toc520069541"/>
+      <w:bookmarkStart w:id="26" w:name="_Ref520061491"/>
+      <w:bookmarkStart w:id="27" w:name="_Toc520107637"/>
       <w:r>
         <w:lastRenderedPageBreak/>
         <w:t>ORDER MANAGEMENT (BROKERAGE)</w:t>
       </w:r>
+      <w:bookmarkEnd w:id="26"/>
       <w:bookmarkEnd w:id="27"/>
+    </w:p>
+    <w:p>
+      <w:r>
+        <w:t>This subdomain is responsible for allowing client</w:t>
+      </w:r>
+      <w:r>
+        <w:t xml:space="preserve">s to send orders to buy or sell instruments in a specific market, listed </w:t>
+      </w:r>
+      <w:r>
+        <w:rPr>
+          <w:noProof/>
+        </w:rPr>
+        <w:t>o</w:t>
+      </w:r>
+      <w:r>
+        <w:rPr>
+          <w:noProof/>
+        </w:rPr>
+        <w:t>n</w:t>
+      </w:r>
+      <w:r>
+        <w:t xml:space="preserve"> the trading platform. It is also responsible for </w:t>
+      </w:r>
+      <w:r>
+        <w:t xml:space="preserve">canceling unfilled open </w:t>
+      </w:r>
+      <w:r>
+        <w:t xml:space="preserve">orders, as well as showing information related to the order book or ticker/quote of a specific instrument. At this stage, it will be divided </w:t>
+      </w:r>
+      <w:r>
+        <w:rPr>
+          <w:noProof/>
+        </w:rPr>
+        <w:t>in</w:t>
+      </w:r>
+      <w:r>
+        <w:rPr>
+          <w:noProof/>
+        </w:rPr>
+        <w:t>to</w:t>
+      </w:r>
+      <w:r>
+        <w:t xml:space="preserve"> two </w:t>
+      </w:r>
+      <w:r>
+        <w:t>components</w:t>
+      </w:r>
+      <w:r>
+        <w:t>:</w:t>
+      </w:r>
+    </w:p>
+    <w:p>
+      <w:pPr>
+        <w:pStyle w:val="ListParagraph"/>
+      </w:pPr>
+      <w:r>
+        <w:t xml:space="preserve">Order </w:t>
+      </w:r>
+      <w:r>
+        <w:t>Engine</w:t>
+      </w:r>
+      <w:r>
+        <w:t xml:space="preserve">: Responsible to </w:t>
+      </w:r>
+      <w:r>
+        <w:t xml:space="preserve">send </w:t>
+      </w:r>
+      <w:r>
+        <w:t xml:space="preserve">buy, sell </w:t>
+      </w:r>
+      <w:r>
+        <w:t>or</w:t>
+      </w:r>
+      <w:r>
+        <w:t xml:space="preserve"> cancel orders</w:t>
+      </w:r>
+      <w:r>
+        <w:t xml:space="preserve"> to an exchange</w:t>
+      </w:r>
+      <w:r>
+        <w:t>;</w:t>
+      </w:r>
+    </w:p>
+    <w:p>
+      <w:pPr>
+        <w:pStyle w:val="ListParagraph"/>
+      </w:pPr>
+      <w:r>
+        <w:t>Order Reporting</w:t>
+      </w:r>
+      <w:r>
+        <w:t xml:space="preserve">: Responsible to present </w:t>
+      </w:r>
+      <w:r>
+        <w:t xml:space="preserve">live and </w:t>
+      </w:r>
+      <w:r>
+        <w:rPr>
+          <w:noProof/>
+        </w:rPr>
+        <w:t>historic</w:t>
+      </w:r>
+      <w:r>
+        <w:rPr>
+          <w:noProof/>
+        </w:rPr>
+        <w:t>al</w:t>
+      </w:r>
+      <w:r>
+        <w:t xml:space="preserve"> data related to </w:t>
+      </w:r>
+      <w:r>
+        <w:rPr>
+          <w:noProof/>
+        </w:rPr>
+        <w:t>ticks</w:t>
+      </w:r>
+      <w:r>
+        <w:rPr>
+          <w:noProof/>
+        </w:rPr>
+        <w:t>/</w:t>
+      </w:r>
+      <w:r>
+        <w:rPr>
+          <w:noProof/>
+        </w:rPr>
+        <w:t>quotes</w:t>
+      </w:r>
+      <w:r>
+        <w:t xml:space="preserve"> of an instrument</w:t>
+      </w:r>
+      <w:r>
+        <w:t>, as well as the account’s open and closed orders</w:t>
+      </w:r>
+      <w:r>
+        <w:t>.</w:t>
+      </w:r>
+    </w:p>
+    <w:p>
+      <w:pPr>
+        <w:pStyle w:val="Heading3"/>
+      </w:pPr>
+      <w:bookmarkStart w:id="28" w:name="_Toc520107638"/>
+      <w:r>
+        <w:t>Features</w:t>
+      </w:r>
       <w:bookmarkEnd w:id="28"/>
     </w:p>
     <w:p>
-      <w:r>
-        <w:t>This subdomain is responsible for allowing client</w:t>
-      </w:r>
-      <w:r>
-        <w:t xml:space="preserve">s to send orders to buy or sell instruments in a specific market, listed in the trading platform. It is also responsible for </w:t>
-      </w:r>
-      <w:r>
-        <w:t xml:space="preserve">canceling unfilled open </w:t>
-      </w:r>
-      <w:r>
-        <w:t xml:space="preserve">orders, as well as showing information related to the order book or ticker/quote of a specific instrument. At this stage, it will be divided in two </w:t>
-      </w:r>
-      <w:r>
-        <w:t>components</w:t>
-      </w:r>
-      <w:r>
-        <w:t>:</w:t>
-      </w:r>
-    </w:p>
-    <w:p>
       <w:pPr>
         <w:pStyle w:val="ListParagraph"/>
       </w:pPr>
       <w:r>
-        <w:t xml:space="preserve">Order </w:t>
-      </w:r>
-      <w:r>
-        <w:t>Engine</w:t>
-      </w:r>
-      <w:r>
-        <w:t xml:space="preserve">: Responsible to </w:t>
-      </w:r>
-      <w:r>
-        <w:t xml:space="preserve">send </w:t>
-      </w:r>
-      <w:r>
-        <w:t xml:space="preserve">buy, sell </w:t>
-      </w:r>
-      <w:r>
-        <w:t>or</w:t>
-      </w:r>
-      <w:r>
-        <w:t xml:space="preserve"> cancel orders</w:t>
-      </w:r>
-      <w:r>
-        <w:t xml:space="preserve"> to an exchange</w:t>
-      </w:r>
-      <w:r>
-        <w:t>;</w:t>
+        <w:t>Allow a client to send a</w:t>
+      </w:r>
+      <w:r>
+        <w:t>n order to</w:t>
+      </w:r>
+      <w:r>
+        <w:t xml:space="preserve"> </w:t>
+      </w:r>
+      <w:r>
+        <w:t xml:space="preserve">Market Buy or Market Sell </w:t>
+      </w:r>
+      <w:r>
+        <w:t xml:space="preserve">in an external exchange </w:t>
+      </w:r>
+      <w:r>
+        <w:t>(MVP);</w:t>
       </w:r>
     </w:p>
     <w:p>
@@ -5703,142 +6333,134 @@
         <w:pStyle w:val="ListParagraph"/>
       </w:pPr>
       <w:r>
-        <w:t>Order Reporting</w:t>
-      </w:r>
-      <w:r>
-        <w:t xml:space="preserve">: Responsible to present </w:t>
-      </w:r>
-      <w:r>
-        <w:t>live and historic data related to tickers / quotes of an instrument</w:t>
-      </w:r>
-      <w:r>
-        <w:t>, as well as the account’s open and closed orders</w:t>
-      </w:r>
-      <w:r>
-        <w:t>.</w:t>
+        <w:t>Allow a client to send an order to Market/Limit Buy or Market/Limit Sell in the internal OTC Market (MVP);</w:t>
+      </w:r>
+    </w:p>
+    <w:p>
+      <w:pPr>
+        <w:pStyle w:val="ListParagraph"/>
+      </w:pPr>
+      <w:r>
+        <w:t>Allow a client to send an order to cancel a</w:t>
+      </w:r>
+      <w:r>
+        <w:t>n open</w:t>
+      </w:r>
+      <w:r>
+        <w:t xml:space="preserve"> Market/Limit Buy or Market/Limit Sell order (MVP);</w:t>
+      </w:r>
+    </w:p>
+    <w:p>
+      <w:pPr>
+        <w:pStyle w:val="ListParagraph"/>
+      </w:pPr>
+      <w:r>
+        <w:t>Allow a client to view the order book of an instrument in the internal OTC Market (MVP);</w:t>
+      </w:r>
+    </w:p>
+    <w:p>
+      <w:pPr>
+        <w:pStyle w:val="ListParagraph"/>
+      </w:pPr>
+      <w:r>
+        <w:t xml:space="preserve">Allow a client to view the last </w:t>
+      </w:r>
+      <w:r>
+        <w:rPr>
+          <w:noProof/>
+        </w:rPr>
+        <w:t>tick</w:t>
+      </w:r>
+      <w:r>
+        <w:rPr>
+          <w:noProof/>
+        </w:rPr>
+        <w:t>/</w:t>
+      </w:r>
+      <w:r>
+        <w:rPr>
+          <w:noProof/>
+        </w:rPr>
+        <w:t>quote</w:t>
+      </w:r>
+      <w:r>
+        <w:t xml:space="preserve"> of an instrument in a given market/exchange (MVP);</w:t>
+      </w:r>
+    </w:p>
+    <w:p>
+      <w:pPr>
+        <w:pStyle w:val="ListParagraph"/>
+      </w:pPr>
+      <w:r>
+        <w:t>Allow a client to view tick history of an instrument in a given market/exchange (MVP);</w:t>
+      </w:r>
+    </w:p>
+    <w:p>
+      <w:pPr>
+        <w:pStyle w:val="ListParagraph"/>
+      </w:pPr>
+      <w:r>
+        <w:t>Allow a client to view its open / closed orders;</w:t>
+      </w:r>
+      <w:r>
+        <w:t xml:space="preserve"> (MVP)</w:t>
+      </w:r>
+    </w:p>
+    <w:p>
+      <w:pPr>
+        <w:pStyle w:val="ListParagraph"/>
+      </w:pPr>
+      <w:r>
+        <w:t xml:space="preserve">Allow </w:t>
+      </w:r>
+      <w:r>
+        <w:t xml:space="preserve">the </w:t>
+      </w:r>
+      <w:r>
+        <w:rPr>
+          <w:noProof/>
+        </w:rPr>
+        <w:t>client</w:t>
+      </w:r>
+      <w:r>
+        <w:t xml:space="preserve"> to send a conditional order to Market/Limit Buy or Market/Limit Sell </w:t>
+      </w:r>
+      <w:r>
+        <w:t xml:space="preserve">in the OTC Market </w:t>
+      </w:r>
+      <w:r>
+        <w:t>(FUTF);</w:t>
+      </w:r>
+    </w:p>
+    <w:p>
+      <w:pPr>
+        <w:pStyle w:val="ListParagraph"/>
+      </w:pPr>
+      <w:r>
+        <w:t xml:space="preserve">Allow </w:t>
+      </w:r>
+      <w:r>
+        <w:t xml:space="preserve">the </w:t>
+      </w:r>
+      <w:r>
+        <w:rPr>
+          <w:noProof/>
+        </w:rPr>
+        <w:t>client</w:t>
+      </w:r>
+      <w:r>
+        <w:t xml:space="preserve"> to view the order book of an instrument in external markets/exchanges (FUTF);</w:t>
       </w:r>
     </w:p>
     <w:p>
       <w:pPr>
         <w:pStyle w:val="Heading3"/>
       </w:pPr>
-      <w:bookmarkStart w:id="29" w:name="_Toc520069542"/>
-      <w:r>
-        <w:t>Features</w:t>
+      <w:bookmarkStart w:id="29" w:name="_Toc520107639"/>
+      <w:r>
+        <w:t>User Interface</w:t>
       </w:r>
       <w:bookmarkEnd w:id="29"/>
-    </w:p>
-    <w:p>
-      <w:pPr>
-        <w:pStyle w:val="ListParagraph"/>
-      </w:pPr>
-      <w:r>
-        <w:t>Allow a client to send a</w:t>
-      </w:r>
-      <w:r>
-        <w:t>n order to</w:t>
-      </w:r>
-      <w:r>
-        <w:t xml:space="preserve"> </w:t>
-      </w:r>
-      <w:r>
-        <w:t xml:space="preserve">Market Buy or Market Sell </w:t>
-      </w:r>
-      <w:r>
-        <w:t xml:space="preserve">in an external exchange </w:t>
-      </w:r>
-      <w:r>
-        <w:t>(MVP);</w:t>
-      </w:r>
-    </w:p>
-    <w:p>
-      <w:pPr>
-        <w:pStyle w:val="ListParagraph"/>
-      </w:pPr>
-      <w:r>
-        <w:t>Allow a client to send an order to Market/Limit Buy or Market/Limit Sell in the internal OTC Market (MVP);</w:t>
-      </w:r>
-    </w:p>
-    <w:p>
-      <w:pPr>
-        <w:pStyle w:val="ListParagraph"/>
-      </w:pPr>
-      <w:r>
-        <w:t>Allow a client to send an order to cancel a</w:t>
-      </w:r>
-      <w:r>
-        <w:t>n open</w:t>
-      </w:r>
-      <w:r>
-        <w:t xml:space="preserve"> Market/Limit Buy or Market/Limit Sell order (MVP);</w:t>
-      </w:r>
-    </w:p>
-    <w:p>
-      <w:pPr>
-        <w:pStyle w:val="ListParagraph"/>
-      </w:pPr>
-      <w:r>
-        <w:t>Allow a client to view the order book of an instrument in the internal OTC Market (MVP);</w:t>
-      </w:r>
-    </w:p>
-    <w:p>
-      <w:pPr>
-        <w:pStyle w:val="ListParagraph"/>
-      </w:pPr>
-      <w:r>
-        <w:t>Allow a client to view the last ticker / quote of an instrument in a given market/exchange (MVP);</w:t>
-      </w:r>
-    </w:p>
-    <w:p>
-      <w:pPr>
-        <w:pStyle w:val="ListParagraph"/>
-      </w:pPr>
-      <w:r>
-        <w:t>Allow a client to view ticker history of an instrument in a given market/exchange (MVP);</w:t>
-      </w:r>
-    </w:p>
-    <w:p>
-      <w:pPr>
-        <w:pStyle w:val="ListParagraph"/>
-      </w:pPr>
-      <w:r>
-        <w:t>Allow a client to view its open / closed orders;</w:t>
-      </w:r>
-      <w:r>
-        <w:t xml:space="preserve"> (MVP)</w:t>
-      </w:r>
-    </w:p>
-    <w:p>
-      <w:pPr>
-        <w:pStyle w:val="ListParagraph"/>
-      </w:pPr>
-      <w:r>
-        <w:t xml:space="preserve">Allow client to send a conditional order to Market/Limit Buy or Market/Limit Sell </w:t>
-      </w:r>
-      <w:r>
-        <w:t xml:space="preserve">in the OTC Market </w:t>
-      </w:r>
-      <w:r>
-        <w:t>(FUTF);</w:t>
-      </w:r>
-    </w:p>
-    <w:p>
-      <w:pPr>
-        <w:pStyle w:val="ListParagraph"/>
-      </w:pPr>
-      <w:r>
-        <w:t>Allow client to view the order book of an instrument in external markets/exchanges (FUTF);</w:t>
-      </w:r>
-    </w:p>
-    <w:p>
-      <w:pPr>
-        <w:pStyle w:val="Heading3"/>
-      </w:pPr>
-      <w:bookmarkStart w:id="30" w:name="_Toc520069543"/>
-      <w:r>
-        <w:t>User Interface</w:t>
-      </w:r>
-      <w:bookmarkEnd w:id="30"/>
     </w:p>
     <w:p>
       <w:pPr>
@@ -5964,7 +6586,7 @@
         <w:pStyle w:val="FigureDescription"/>
       </w:pPr>
       <w:r>
-        <w:t>Instrument Last Ticker/Quote, Ticker History and Order Book</w:t>
+        <w:t>Instrument Last Tick/Quote, Tick History and Order Book</w:t>
       </w:r>
     </w:p>
     <w:p>
@@ -6034,86 +6656,148 @@
       <w:pPr>
         <w:pStyle w:val="Heading2"/>
       </w:pPr>
-      <w:bookmarkStart w:id="31" w:name="_Toc520069544"/>
+      <w:bookmarkStart w:id="30" w:name="_Toc520107640"/>
       <w:r>
         <w:lastRenderedPageBreak/>
         <w:t>INTERNAL OTC MARKET</w:t>
       </w:r>
+      <w:bookmarkEnd w:id="30"/>
+    </w:p>
+    <w:p>
+      <w:r>
+        <w:t xml:space="preserve">This subdomain is responsible for implementing an internal exchange </w:t>
+      </w:r>
+      <w:r>
+        <w:t xml:space="preserve">mechanism </w:t>
+      </w:r>
+      <w:r>
+        <w:t xml:space="preserve">to offer clients an internal OTC market. It does not have </w:t>
+      </w:r>
+      <w:r>
+        <w:t>a</w:t>
+      </w:r>
+      <w:r>
+        <w:t xml:space="preserve"> user interface</w:t>
+      </w:r>
+      <w:r>
+        <w:t xml:space="preserve">, because </w:t>
+      </w:r>
+      <w:r>
+        <w:t xml:space="preserve">the </w:t>
+      </w:r>
+      <w:r>
+        <w:fldChar w:fldCharType="begin"/>
+      </w:r>
+      <w:r>
+        <w:instrText xml:space="preserve"> REF _Ref520061491 \h </w:instrText>
+      </w:r>
+      <w:r>
+        <w:fldChar w:fldCharType="separate"/>
+      </w:r>
+      <w:r>
+        <w:t>ORDER MANAGEMENT (BROKERAGE)</w:t>
+      </w:r>
+      <w:r>
+        <w:fldChar w:fldCharType="end"/>
+      </w:r>
+      <w:r>
+        <w:t xml:space="preserve"> subdomain is responsible for it.</w:t>
+      </w:r>
+    </w:p>
+    <w:p>
+      <w:r>
+        <w:t xml:space="preserve">At this stage, this subdomain is composed </w:t>
+      </w:r>
+      <w:r>
+        <w:t>of</w:t>
+      </w:r>
+      <w:r>
+        <w:t xml:space="preserve"> a single </w:t>
+      </w:r>
+      <w:r>
+        <w:t>component</w:t>
+      </w:r>
+      <w:r>
+        <w:t xml:space="preserve"> named “Match Engine”.</w:t>
+      </w:r>
+      <w:r>
+        <w:t xml:space="preserve"> </w:t>
+      </w:r>
+      <w:r>
+        <w:t xml:space="preserve">However, one of the Future Features (FUTF) listed below relies on integration with </w:t>
+      </w:r>
+      <w:r>
+        <w:t>Ethereum</w:t>
+      </w:r>
+      <w:r>
+        <w:t xml:space="preserve"> protocol. This feature will be implemented as </w:t>
+      </w:r>
+      <w:r>
+        <w:t>two distinct components:</w:t>
+      </w:r>
+    </w:p>
+    <w:p>
+      <w:pPr>
+        <w:pStyle w:val="ListParagraph"/>
+      </w:pPr>
+      <w:r>
+        <w:t>Ethereum Wrapper: an independent service that will be deployed to serve as an abstraction layer to the Ethereum protocol;</w:t>
+      </w:r>
+    </w:p>
+    <w:p>
+      <w:pPr>
+        <w:pStyle w:val="ListParagraph"/>
+      </w:pPr>
+      <w:r>
+        <w:t>Clearing House: one or a set of smart contracts, responsible for implementing the functionality of a Clearing House to the OTC Market.</w:t>
+      </w:r>
+    </w:p>
+    <w:p>
+      <w:pPr>
+        <w:pStyle w:val="Heading3"/>
+      </w:pPr>
+      <w:bookmarkStart w:id="31" w:name="_Toc520107641"/>
+      <w:r>
+        <w:t>Features</w:t>
+      </w:r>
       <w:bookmarkEnd w:id="31"/>
     </w:p>
     <w:p>
-      <w:r>
-        <w:t xml:space="preserve">This subdomain is responsible for implementing an internal exchange </w:t>
-      </w:r>
-      <w:r>
-        <w:t xml:space="preserve">mechanism </w:t>
-      </w:r>
-      <w:r>
-        <w:t xml:space="preserve">to offer clients an internal OTC market. It does not have </w:t>
-      </w:r>
-      <w:r>
-        <w:t>a</w:t>
-      </w:r>
-      <w:r>
-        <w:t xml:space="preserve"> user interface</w:t>
-      </w:r>
-      <w:r>
-        <w:t xml:space="preserve">, because </w:t>
-      </w:r>
-      <w:r>
-        <w:t xml:space="preserve">the </w:t>
-      </w:r>
-      <w:r>
-        <w:fldChar w:fldCharType="begin"/>
-      </w:r>
-      <w:r>
-        <w:instrText xml:space="preserve"> REF _Ref520061491 \h </w:instrText>
-      </w:r>
-      <w:r>
-        <w:fldChar w:fldCharType="separate"/>
-      </w:r>
-      <w:ins w:id="32" w:author="Francis Odisi" w:date="2018-07-23T00:37:00Z">
-        <w:r>
-          <w:t>ORDER MANAGEMENT (BROKERAGE)</w:t>
-        </w:r>
-      </w:ins>
-      <w:r>
-        <w:fldChar w:fldCharType="end"/>
-      </w:r>
-      <w:r>
-        <w:t xml:space="preserve"> subdomain is responsible for it.</w:t>
-      </w:r>
-    </w:p>
-    <w:p>
-      <w:r>
-        <w:t xml:space="preserve">At this stage, this subdomain is composed </w:t>
-      </w:r>
-      <w:r>
-        <w:t>of</w:t>
-      </w:r>
-      <w:r>
-        <w:t xml:space="preserve"> a single </w:t>
-      </w:r>
-      <w:r>
-        <w:t>component</w:t>
-      </w:r>
-      <w:r>
-        <w:t xml:space="preserve"> named “Match Engine”.</w:t>
-      </w:r>
-      <w:r>
+      <w:pPr>
+        <w:pStyle w:val="ListParagraph"/>
+      </w:pPr>
+      <w:r>
+        <w:t xml:space="preserve">Receive and add to the </w:t>
+      </w:r>
+      <w:r>
+        <w:rPr>
+          <w:noProof/>
+        </w:rPr>
+        <w:t>order</w:t>
+      </w:r>
+      <w:r>
+        <w:rPr>
+          <w:noProof/>
+        </w:rPr>
         <w:t xml:space="preserve"> </w:t>
       </w:r>
       <w:r>
-        <w:t xml:space="preserve">However, one of the Future Features (FUTF) listed below relies on integration with </w:t>
-      </w:r>
-      <w:r>
-        <w:t>Ethereum</w:t>
-      </w:r>
-      <w:r>
-        <w:t xml:space="preserve"> protocol. This feature will be implemented as </w:t>
-      </w:r>
-      <w:r>
-        <w:t>two distinct components:</w:t>
+        <w:rPr>
+          <w:noProof/>
+        </w:rPr>
+        <w:t>book</w:t>
+      </w:r>
+      <w:r>
+        <w:t xml:space="preserve">, a </w:t>
+      </w:r>
+      <w:r>
+        <w:t>client</w:t>
+      </w:r>
+      <w:r>
+        <w:t xml:space="preserve">’s order </w:t>
+      </w:r>
+      <w:r>
+        <w:t>Market/Limit Buy or Market/Limit Sell in the OTC Market (MVP);</w:t>
       </w:r>
     </w:p>
     <w:p>
@@ -6121,7 +6805,43 @@
         <w:pStyle w:val="ListParagraph"/>
       </w:pPr>
       <w:r>
-        <w:t>Ethereum Wrapper: an independent service that will be deployed to serve as an abstraction layer to the Ethereum protocol;</w:t>
+        <w:t xml:space="preserve">Receive and remove from the </w:t>
+      </w:r>
+      <w:r>
+        <w:rPr>
+          <w:noProof/>
+        </w:rPr>
+        <w:t>order</w:t>
+      </w:r>
+      <w:r>
+        <w:rPr>
+          <w:noProof/>
+        </w:rPr>
+        <w:t xml:space="preserve"> </w:t>
+      </w:r>
+      <w:r>
+        <w:rPr>
+          <w:noProof/>
+        </w:rPr>
+        <w:t>book</w:t>
+      </w:r>
+      <w:r>
+        <w:t xml:space="preserve">, </w:t>
+      </w:r>
+      <w:r>
+        <w:t>a client</w:t>
+      </w:r>
+      <w:r>
+        <w:t xml:space="preserve">’s order to </w:t>
+      </w:r>
+      <w:r>
+        <w:t>cancel a</w:t>
+      </w:r>
+      <w:r>
+        <w:t>n open</w:t>
+      </w:r>
+      <w:r>
+        <w:t xml:space="preserve"> Market/Limit Buy or Market/Limit Sell order (MVP);</w:t>
       </w:r>
     </w:p>
     <w:p>
@@ -6129,34 +6849,15 @@
         <w:pStyle w:val="ListParagraph"/>
       </w:pPr>
       <w:r>
-        <w:t>Clearing House: one or a set of smart contracts, responsible for implementing the functionality of a Clearing House to the OTC Market.</w:t>
-      </w:r>
-    </w:p>
-    <w:p>
-      <w:pPr>
-        <w:pStyle w:val="Heading3"/>
-      </w:pPr>
-      <w:bookmarkStart w:id="33" w:name="_Toc520069545"/>
-      <w:r>
-        <w:t>Features</w:t>
-      </w:r>
-      <w:bookmarkEnd w:id="33"/>
+        <w:t>Provide information related to the order book (MVP);</w:t>
+      </w:r>
     </w:p>
     <w:p>
       <w:pPr>
         <w:pStyle w:val="ListParagraph"/>
       </w:pPr>
       <w:r>
-        <w:t xml:space="preserve">Receive and add to the orderbook, a </w:t>
-      </w:r>
-      <w:r>
-        <w:t>client</w:t>
-      </w:r>
-      <w:r>
-        <w:t xml:space="preserve">’s order </w:t>
-      </w:r>
-      <w:r>
-        <w:t>Market/Limit Buy or Market/Limit Sell in the OTC Market (MVP);</w:t>
+        <w:t>Match Market/Limit Buy and Market/Limit Sell Orders (MVP);</w:t>
       </w:r>
     </w:p>
     <w:p>
@@ -6164,46 +6865,28 @@
         <w:pStyle w:val="ListParagraph"/>
       </w:pPr>
       <w:r>
-        <w:t xml:space="preserve">Receive and remove from the orderbook, </w:t>
-      </w:r>
-      <w:r>
-        <w:t>a client</w:t>
-      </w:r>
-      <w:r>
-        <w:t xml:space="preserve">’s order to </w:t>
-      </w:r>
-      <w:r>
-        <w:t>cancel a</w:t>
-      </w:r>
-      <w:r>
-        <w:t>n open</w:t>
-      </w:r>
-      <w:r>
-        <w:t xml:space="preserve"> Market/Limit Buy or Market/Limit Sell order (MVP);</w:t>
-      </w:r>
-    </w:p>
-    <w:p>
-      <w:pPr>
-        <w:pStyle w:val="ListParagraph"/>
-      </w:pPr>
-      <w:r>
-        <w:t>Provide information related to the order book (MVP);</w:t>
-      </w:r>
-    </w:p>
-    <w:p>
-      <w:pPr>
-        <w:pStyle w:val="ListParagraph"/>
-      </w:pPr>
-      <w:r>
-        <w:t>Match Market/Limit Buy and Market/Limit Sell Orders (MVP);</w:t>
-      </w:r>
-    </w:p>
-    <w:p>
-      <w:pPr>
-        <w:pStyle w:val="ListParagraph"/>
-      </w:pPr>
-      <w:r>
-        <w:t xml:space="preserve">Receive and add to the orderbook, a </w:t>
+        <w:t xml:space="preserve">Receive and add to the </w:t>
+      </w:r>
+      <w:r>
+        <w:rPr>
+          <w:noProof/>
+        </w:rPr>
+        <w:t>order</w:t>
+      </w:r>
+      <w:r>
+        <w:rPr>
+          <w:noProof/>
+        </w:rPr>
+        <w:t xml:space="preserve"> </w:t>
+      </w:r>
+      <w:r>
+        <w:rPr>
+          <w:noProof/>
+        </w:rPr>
+        <w:t>book</w:t>
+      </w:r>
+      <w:r>
+        <w:t xml:space="preserve">, a </w:t>
       </w:r>
       <w:r>
         <w:t>client</w:t>
@@ -6241,86 +6924,107 @@
       <w:pPr>
         <w:pStyle w:val="Heading2"/>
       </w:pPr>
-      <w:bookmarkStart w:id="34" w:name="_Toc520069546"/>
+      <w:bookmarkStart w:id="32" w:name="_Toc520107642"/>
       <w:r>
         <w:lastRenderedPageBreak/>
         <w:t>RESEARCH</w:t>
       </w:r>
+      <w:bookmarkEnd w:id="32"/>
+    </w:p>
+    <w:p>
+      <w:r>
+        <w:t xml:space="preserve">This subdomain is responsible to present to the user the result of research analysis conducted by external </w:t>
+      </w:r>
+      <w:r>
+        <w:rPr>
+          <w:noProof/>
+        </w:rPr>
+        <w:t>services</w:t>
+      </w:r>
+      <w:r>
+        <w:rPr>
+          <w:noProof/>
+        </w:rPr>
+        <w:t>/</w:t>
+      </w:r>
+      <w:r>
+        <w:rPr>
+          <w:noProof/>
+        </w:rPr>
+        <w:t>applications</w:t>
+      </w:r>
+      <w:r>
+        <w:t xml:space="preserve">. </w:t>
+      </w:r>
+      <w:r>
+        <w:t xml:space="preserve">This subdomain is composed </w:t>
+      </w:r>
+      <w:r>
+        <w:t>of</w:t>
+      </w:r>
+      <w:r>
+        <w:t xml:space="preserve"> a single component, named “Research Integrator”, that </w:t>
+      </w:r>
+      <w:r>
+        <w:t xml:space="preserve">will </w:t>
+      </w:r>
+      <w:r>
+        <w:t xml:space="preserve">integrate with a </w:t>
+      </w:r>
+      <w:r>
+        <w:t xml:space="preserve">Market Sentiment Analysis tool to be developed by Julio </w:t>
+      </w:r>
+      <w:proofErr w:type="spellStart"/>
+      <w:r>
+        <w:t>Cernadas</w:t>
+      </w:r>
+      <w:proofErr w:type="spellEnd"/>
+      <w:r>
+        <w:t xml:space="preserve">, another student at Byte Academy Intensive Program. </w:t>
+      </w:r>
+    </w:p>
+    <w:p>
+      <w:pPr>
+        <w:pStyle w:val="Heading3"/>
+      </w:pPr>
+      <w:bookmarkStart w:id="33" w:name="_Toc520107643"/>
+      <w:r>
+        <w:t>Features</w:t>
+      </w:r>
+      <w:bookmarkEnd w:id="33"/>
+    </w:p>
+    <w:p>
+      <w:pPr>
+        <w:pStyle w:val="ListParagraph"/>
+      </w:pPr>
+      <w:r>
+        <w:t xml:space="preserve">Present </w:t>
+      </w:r>
+      <w:r>
+        <w:t xml:space="preserve">to the client </w:t>
+      </w:r>
+      <w:r>
+        <w:t xml:space="preserve">the result of the Market Sentiment Analysis for a </w:t>
+      </w:r>
+      <w:r>
+        <w:t>specific</w:t>
+      </w:r>
+      <w:r>
+        <w:t xml:space="preserve"> instrument</w:t>
+      </w:r>
+      <w:r>
+        <w:t xml:space="preserve"> (MVP).</w:t>
+      </w:r>
+    </w:p>
+    <w:p>
+      <w:pPr>
+        <w:pStyle w:val="Heading3"/>
+      </w:pPr>
+      <w:bookmarkStart w:id="34" w:name="_Toc520107644"/>
+      <w:r>
+        <w:t>User Interface</w:t>
+      </w:r>
       <w:bookmarkEnd w:id="34"/>
-    </w:p>
-    <w:p>
-      <w:r>
-        <w:t xml:space="preserve">This subdomain is responsible to present to the user the result of research analysis conducted by external services / applications. </w:t>
-      </w:r>
-      <w:r>
-        <w:t xml:space="preserve">This subdomain is composed </w:t>
-      </w:r>
-      <w:r>
-        <w:t>of</w:t>
-      </w:r>
-      <w:r>
-        <w:t xml:space="preserve"> a single component, named “Research Integrator”, that </w:t>
-      </w:r>
-      <w:r>
-        <w:t xml:space="preserve">will </w:t>
-      </w:r>
-      <w:r>
-        <w:t xml:space="preserve">integrate with a </w:t>
-      </w:r>
-      <w:r>
-        <w:t xml:space="preserve">Market Sentiment Analysis tool to be developed by Julio </w:t>
-      </w:r>
-      <w:proofErr w:type="spellStart"/>
-      <w:r>
-        <w:t>Cernadas</w:t>
-      </w:r>
-      <w:proofErr w:type="spellEnd"/>
-      <w:r>
-        <w:t xml:space="preserve">, another student at Byte Academy Intensive Program. </w:t>
-      </w:r>
-    </w:p>
-    <w:p>
-      <w:pPr>
-        <w:pStyle w:val="Heading3"/>
-      </w:pPr>
-      <w:bookmarkStart w:id="35" w:name="_Toc520069547"/>
-      <w:r>
-        <w:t>Features</w:t>
-      </w:r>
-      <w:bookmarkEnd w:id="35"/>
-    </w:p>
-    <w:p>
-      <w:pPr>
-        <w:pStyle w:val="ListParagraph"/>
-      </w:pPr>
-      <w:r>
-        <w:t xml:space="preserve">Present </w:t>
-      </w:r>
-      <w:r>
-        <w:t xml:space="preserve">to the client </w:t>
-      </w:r>
-      <w:r>
-        <w:t xml:space="preserve">the result of the Market Sentiment Analysis for a </w:t>
-      </w:r>
-      <w:r>
-        <w:t>specific</w:t>
-      </w:r>
-      <w:r>
-        <w:t xml:space="preserve"> instrument</w:t>
-      </w:r>
-      <w:r>
-        <w:t xml:space="preserve"> (MVP).</w:t>
-      </w:r>
-    </w:p>
-    <w:p>
-      <w:pPr>
-        <w:pStyle w:val="Heading3"/>
-      </w:pPr>
-      <w:bookmarkStart w:id="36" w:name="_Toc520069548"/>
-      <w:r>
-        <w:t>User Interface</w:t>
-      </w:r>
-      <w:bookmarkEnd w:id="36"/>
     </w:p>
     <w:p>
       <w:r>
@@ -6400,7 +7104,7 @@
       <w:pPr>
         <w:pStyle w:val="Heading1"/>
       </w:pPr>
-      <w:bookmarkStart w:id="37" w:name="_Toc520069549"/>
+      <w:bookmarkStart w:id="35" w:name="_Toc520107645"/>
       <w:r>
         <w:lastRenderedPageBreak/>
         <w:t>FUTURE</w:t>
@@ -6414,7 +7118,7 @@
       <w:r>
         <w:t>ARCHITECTURE</w:t>
       </w:r>
-      <w:bookmarkEnd w:id="37"/>
+      <w:bookmarkEnd w:id="35"/>
     </w:p>
     <w:p>
       <w:r>
@@ -6522,11 +7226,29 @@
       <w:pPr>
         <w:pStyle w:val="FigureDescription"/>
       </w:pPr>
-      <w:bookmarkStart w:id="38" w:name="_Ref520065231"/>
-      <w:r>
-        <w:t>System Architecture including Future Features (not part of the scope of this project)</w:t>
-      </w:r>
-      <w:bookmarkEnd w:id="38"/>
+      <w:bookmarkStart w:id="36" w:name="_Ref520065231"/>
+      <w:r>
+        <w:t xml:space="preserve">System Architecture </w:t>
+      </w:r>
+      <w:r>
+        <w:t>I</w:t>
+      </w:r>
+      <w:r>
+        <w:t>ncluding Future Features (</w:t>
+      </w:r>
+      <w:r>
+        <w:t xml:space="preserve">that are </w:t>
+      </w:r>
+      <w:r>
+        <w:t>not part of th</w:t>
+      </w:r>
+      <w:r>
+        <w:t xml:space="preserve">is stage of the </w:t>
+      </w:r>
+      <w:r>
+        <w:t>project)</w:t>
+      </w:r>
+      <w:bookmarkEnd w:id="36"/>
       <w:r>
         <w:br w:type="page"/>
       </w:r>
@@ -6535,12 +7257,12 @@
       <w:pPr>
         <w:pStyle w:val="Heading1"/>
       </w:pPr>
-      <w:bookmarkStart w:id="39" w:name="_Toc520069550"/>
+      <w:bookmarkStart w:id="37" w:name="_Toc520107646"/>
       <w:r>
         <w:lastRenderedPageBreak/>
-        <w:t>References</w:t>
-      </w:r>
-      <w:bookmarkEnd w:id="39"/>
+        <w:t>REFERENCES</w:t>
+      </w:r>
+      <w:bookmarkEnd w:id="37"/>
     </w:p>
     <w:p>
       <w:pPr>
@@ -6550,8 +7272,8 @@
           <w:numId w:val="4"/>
         </w:numPr>
       </w:pPr>
-      <w:bookmarkStart w:id="40" w:name="_Ref520034003"/>
-      <w:bookmarkStart w:id="41" w:name="_Ref520035018"/>
+      <w:bookmarkStart w:id="38" w:name="_Ref520035018"/>
+      <w:bookmarkStart w:id="39" w:name="_Ref520034003"/>
       <w:r>
         <w:t xml:space="preserve">MULESOFT. Microservices vs Monolithic Architecture. </w:t>
       </w:r>
@@ -6566,7 +7288,7 @@
       <w:r>
         <w:t>. Accessed on: 07/22/2018.</w:t>
       </w:r>
-      <w:bookmarkEnd w:id="41"/>
+      <w:bookmarkEnd w:id="38"/>
     </w:p>
     <w:p>
       <w:pPr>
@@ -6576,7 +7298,7 @@
           <w:numId w:val="4"/>
         </w:numPr>
       </w:pPr>
-      <w:bookmarkStart w:id="42" w:name="_Ref520035134"/>
+      <w:bookmarkStart w:id="40" w:name="_Ref520035134"/>
       <w:r>
         <w:t xml:space="preserve">RICHARDSON, CHRIS. </w:t>
       </w:r>
@@ -6594,11 +7316,11 @@
           <w:t>http://microservices.io/patterns/microservices.html</w:t>
         </w:r>
       </w:hyperlink>
+      <w:bookmarkEnd w:id="39"/>
+      <w:r>
+        <w:t>. Accessed on: 07/22/2018.</w:t>
+      </w:r>
       <w:bookmarkEnd w:id="40"/>
-      <w:r>
-        <w:t>. Accessed on: 07/22/2018.</w:t>
-      </w:r>
-      <w:bookmarkEnd w:id="42"/>
     </w:p>
     <w:p>
       <w:pPr>
@@ -6608,8 +7330,8 @@
           <w:numId w:val="4"/>
         </w:numPr>
       </w:pPr>
-      <w:bookmarkStart w:id="43" w:name="_Ref520034210"/>
-      <w:bookmarkStart w:id="44" w:name="_Ref520035251"/>
+      <w:bookmarkStart w:id="41" w:name="_Ref520034210"/>
+      <w:bookmarkStart w:id="42" w:name="_Ref520035251"/>
       <w:r>
         <w:t xml:space="preserve">RICHARDSON, CHRIS. Pattern: Monolithic Architecture. </w:t>
       </w:r>
@@ -6621,11 +7343,11 @@
           <w:t>http://microservices.io/patterns/monolithic.html</w:t>
         </w:r>
       </w:hyperlink>
-      <w:bookmarkEnd w:id="43"/>
+      <w:bookmarkEnd w:id="41"/>
       <w:r>
         <w:t>. Accessed on: 07/22/2018.</w:t>
       </w:r>
-      <w:bookmarkEnd w:id="44"/>
+      <w:bookmarkEnd w:id="42"/>
     </w:p>
     <w:sectPr>
       <w:headerReference w:type="default" r:id="rId24"/>
@@ -6826,6 +7548,7 @@
                               <w:dataBinding w:prefixMappings="xmlns:ns0='http://purl.org/dc/elements/1.1/' xmlns:ns1='http://schemas.openxmlformats.org/package/2006/metadata/core-properties' " w:xpath="/ns1:coreProperties[1]/ns0:title[1]" w:storeItemID="{6C3C8BC8-F283-45AE-878A-BAB7291924A1}"/>
                               <w:text/>
                             </w:sdtPr>
+                            <w:sdtEndPr/>
                             <w:sdtContent>
                               <w:r>
                                 <w:rPr>
@@ -6857,6 +7580,7 @@
                               <w:dataBinding w:prefixMappings="xmlns:ns0='http://purl.org/dc/elements/1.1/' xmlns:ns1='http://schemas.openxmlformats.org/package/2006/metadata/core-properties' " w:xpath="/ns1:coreProperties[1]/ns0:subject[1]" w:storeItemID="{6C3C8BC8-F283-45AE-878A-BAB7291924A1}"/>
                               <w:text/>
                             </w:sdtPr>
+                            <w:sdtEndPr/>
                             <w:sdtContent>
                               <w:r>
                                 <w:rPr>
@@ -6916,6 +7640,7 @@
                         <w:dataBinding w:prefixMappings="xmlns:ns0='http://purl.org/dc/elements/1.1/' xmlns:ns1='http://schemas.openxmlformats.org/package/2006/metadata/core-properties' " w:xpath="/ns1:coreProperties[1]/ns0:title[1]" w:storeItemID="{6C3C8BC8-F283-45AE-878A-BAB7291924A1}"/>
                         <w:text/>
                       </w:sdtPr>
+                      <w:sdtEndPr/>
                       <w:sdtContent>
                         <w:r>
                           <w:rPr>
@@ -6947,6 +7672,7 @@
                         <w:dataBinding w:prefixMappings="xmlns:ns0='http://purl.org/dc/elements/1.1/' xmlns:ns1='http://schemas.openxmlformats.org/package/2006/metadata/core-properties' " w:xpath="/ns1:coreProperties[1]/ns0:subject[1]" w:storeItemID="{6C3C8BC8-F283-45AE-878A-BAB7291924A1}"/>
                         <w:text/>
                       </w:sdtPr>
+                      <w:sdtEndPr/>
                       <w:sdtContent>
                         <w:r>
                           <w:rPr>
@@ -7587,14 +8313,6 @@
     <w:abstractNumId w:val="5"/>
   </w:num>
 </w:numbering>
-</file>
-
-<file path=word/people.xml><?xml version="1.0" encoding="utf-8"?>
-<w15:people xmlns:wpc="http://schemas.microsoft.com/office/word/2010/wordprocessingCanvas" xmlns:cx="http://schemas.microsoft.com/office/drawing/2014/chartex" xmlns:cx1="http://schemas.microsoft.com/office/drawing/2015/9/8/chartex" xmlns:cx2="http://schemas.microsoft.com/office/drawing/2015/10/21/chartex" xmlns:cx3="http://schemas.microsoft.com/office/drawing/2016/5/9/chartex" xmlns:cx4="http://schemas.microsoft.com/office/drawing/2016/5/10/chartex" xmlns:cx5="http://schemas.microsoft.com/office/drawing/2016/5/11/chartex" xmlns:cx6="http://schemas.microsoft.com/office/drawing/2016/5/12/chartex" xmlns:cx7="http://schemas.microsoft.com/office/drawing/2016/5/13/chartex" xmlns:cx8="http://schemas.microsoft.com/office/drawing/2016/5/14/chartex" xmlns:mc="http://schemas.openxmlformats.org/markup-compatibility/2006" xmlns:aink="http://schemas.microsoft.com/office/drawing/2016/ink" xmlns:am3d="http://schemas.microsoft.com/office/drawing/2017/model3d" xmlns:o="urn:schemas-microsoft-com:office:office" xmlns:r="http://schemas.openxmlformats.org/officeDocument/2006/relationships" xmlns:m="http://schemas.openxmlformats.org/officeDocument/2006/math" xmlns:v="urn:schemas-microsoft-com:vml" xmlns:wp14="http://schemas.microsoft.com/office/word/2010/wordprocessingDrawing" xmlns:wp="http://schemas.openxmlformats.org/drawingml/2006/wordprocessingDrawing" xmlns:w10="urn:schemas-microsoft-com:office:word" xmlns:w="http://schemas.openxmlformats.org/wordprocessingml/2006/main" xmlns:w14="http://schemas.microsoft.com/office/word/2010/wordml" xmlns:w15="http://schemas.microsoft.com/office/word/2012/wordml" xmlns:w16cid="http://schemas.microsoft.com/office/word/2016/wordml/cid" xmlns:w16se="http://schemas.microsoft.com/office/word/2015/wordml/symex" xmlns:wpg="http://schemas.microsoft.com/office/word/2010/wordprocessingGroup" xmlns:wpi="http://schemas.microsoft.com/office/word/2010/wordprocessingInk" xmlns:wne="http://schemas.microsoft.com/office/word/2006/wordml" xmlns:wps="http://schemas.microsoft.com/office/word/2010/wordprocessingShape" mc:Ignorable="w14 w15 w16se w16cid wp14">
-  <w15:person w15:author="Francis Odisi">
-    <w15:presenceInfo w15:providerId="Windows Live" w15:userId="a9305fffecfbfd32"/>
-  </w15:person>
-</w15:people>
 </file>
 
 <file path=word/styles.xml><?xml version="1.0" encoding="utf-8"?>
@@ -8037,7 +8755,7 @@
     <w:uiPriority w:val="9"/>
     <w:unhideWhenUsed/>
     <w:qFormat/>
-    <w:rsid w:val="00A93B68"/>
+    <w:rsid w:val="00CE3B9A"/>
     <w:pPr>
       <w:keepNext/>
       <w:keepLines/>
@@ -8204,7 +8922,7 @@
     <w:basedOn w:val="DefaultParagraphFont"/>
     <w:link w:val="Heading2"/>
     <w:uiPriority w:val="9"/>
-    <w:rsid w:val="00FB6D3E"/>
+    <w:rsid w:val="00CE3B9A"/>
     <w:rPr>
       <w:rFonts w:asciiTheme="majorHAnsi" w:eastAsiaTheme="majorEastAsia" w:hAnsiTheme="majorHAnsi" w:cstheme="majorBidi"/>
       <w:b/>
@@ -8430,37 +9148,6 @@
   <w:docParts>
     <w:docPart>
       <w:docPartPr>
-        <w:name w:val="EC4F9A406B4D4599AD370E366D806320"/>
-        <w:category>
-          <w:name w:val="General"/>
-          <w:gallery w:val="placeholder"/>
-        </w:category>
-        <w:types>
-          <w:type w:val="bbPlcHdr"/>
-        </w:types>
-        <w:behaviors>
-          <w:behavior w:val="content"/>
-        </w:behaviors>
-        <w:guid w:val="{BDF8BED1-819D-4544-ACDC-C971509687D6}"/>
-      </w:docPartPr>
-      <w:docPartBody>
-        <w:p>
-          <w:pPr>
-            <w:pStyle w:val="EC4F9A406B4D4599AD370E366D806320"/>
-          </w:pPr>
-          <w:r>
-            <w:rPr>
-              <w:color w:val="2F5496" w:themeColor="accent1" w:themeShade="BF"/>
-              <w:sz w:val="24"/>
-              <w:szCs w:val="24"/>
-            </w:rPr>
-            <w:t>[Company name]</w:t>
-          </w:r>
-        </w:p>
-      </w:docPartBody>
-    </w:docPart>
-    <w:docPart>
-      <w:docPartPr>
         <w:name w:val="3663117DF5944E0A808A61DDDDFFDA97"/>
         <w:category>
           <w:name w:val="General"/>
@@ -8487,37 +9174,6 @@
               <w:szCs w:val="88"/>
             </w:rPr>
             <w:t>[Document title]</w:t>
-          </w:r>
-        </w:p>
-      </w:docPartBody>
-    </w:docPart>
-    <w:docPart>
-      <w:docPartPr>
-        <w:name w:val="9A8995BF546E4C02A1E28C6277AF0EE6"/>
-        <w:category>
-          <w:name w:val="General"/>
-          <w:gallery w:val="placeholder"/>
-        </w:category>
-        <w:types>
-          <w:type w:val="bbPlcHdr"/>
-        </w:types>
-        <w:behaviors>
-          <w:behavior w:val="content"/>
-        </w:behaviors>
-        <w:guid w:val="{AB1735C7-1D9A-4F2C-B49B-2D9EAEB55462}"/>
-      </w:docPartPr>
-      <w:docPartBody>
-        <w:p>
-          <w:pPr>
-            <w:pStyle w:val="9A8995BF546E4C02A1E28C6277AF0EE6"/>
-          </w:pPr>
-          <w:r>
-            <w:rPr>
-              <w:color w:val="2F5496" w:themeColor="accent1" w:themeShade="BF"/>
-              <w:sz w:val="24"/>
-              <w:szCs w:val="24"/>
-            </w:rPr>
-            <w:t>[Document subtitle]</w:t>
           </w:r>
         </w:p>
       </w:docPartBody>
@@ -8584,25 +9240,56 @@
         </w:p>
       </w:docPartBody>
     </w:docPart>
+    <w:docPart>
+      <w:docPartPr>
+        <w:name w:val="294BB10353C64A03A9D6AD499D180B38"/>
+        <w:category>
+          <w:name w:val="General"/>
+          <w:gallery w:val="placeholder"/>
+        </w:category>
+        <w:types>
+          <w:type w:val="bbPlcHdr"/>
+        </w:types>
+        <w:behaviors>
+          <w:behavior w:val="content"/>
+        </w:behaviors>
+        <w:guid w:val="{F7F94805-1860-472F-9AD9-0ACA1480C2AC}"/>
+      </w:docPartPr>
+      <w:docPartBody>
+        <w:p>
+          <w:pPr>
+            <w:pStyle w:val="294BB10353C64A03A9D6AD499D180B38"/>
+          </w:pPr>
+          <w:r>
+            <w:rPr>
+              <w:color w:val="2F5496" w:themeColor="accent1" w:themeShade="BF"/>
+              <w:sz w:val="24"/>
+              <w:szCs w:val="24"/>
+            </w:rPr>
+            <w:t>[Document subtitle]</w:t>
+          </w:r>
+        </w:p>
+      </w:docPartBody>
+    </w:docPart>
   </w:docParts>
 </w:glossaryDocument>
 </file>
 
 <file path=word/glossary/fontTable.xml><?xml version="1.0" encoding="utf-8"?>
 <w:fonts xmlns:mc="http://schemas.openxmlformats.org/markup-compatibility/2006" xmlns:r="http://schemas.openxmlformats.org/officeDocument/2006/relationships" xmlns:w="http://schemas.openxmlformats.org/wordprocessingml/2006/main" xmlns:w14="http://schemas.microsoft.com/office/word/2010/wordml" xmlns:w15="http://schemas.microsoft.com/office/word/2012/wordml" xmlns:w16cid="http://schemas.microsoft.com/office/word/2016/wordml/cid" xmlns:w16se="http://schemas.microsoft.com/office/word/2015/wordml/symex" mc:Ignorable="w14 w15 w16se w16cid">
-  <w:font w:name="Times New Roman">
-    <w:panose1 w:val="02020603050405020304"/>
-    <w:charset w:val="00"/>
-    <w:family w:val="roman"/>
-    <w:pitch w:val="variable"/>
-    <w:sig w:usb0="E0002AFF" w:usb1="C0007843" w:usb2="00000009" w:usb3="00000000" w:csb0="000001FF" w:csb1="00000000"/>
-  </w:font>
   <w:font w:name="Symbol">
     <w:panose1 w:val="05050102010706020507"/>
     <w:charset w:val="02"/>
     <w:family w:val="roman"/>
     <w:pitch w:val="variable"/>
     <w:sig w:usb0="00000000" w:usb1="10000000" w:usb2="00000000" w:usb3="00000000" w:csb0="80000000" w:csb1="00000000"/>
+  </w:font>
+  <w:font w:name="Times New Roman">
+    <w:panose1 w:val="02020603050405020304"/>
+    <w:charset w:val="00"/>
+    <w:family w:val="roman"/>
+    <w:pitch w:val="variable"/>
+    <w:sig w:usb0="E0002EFF" w:usb1="C000785B" w:usb2="00000009" w:usb3="00000000" w:csb0="000001FF" w:csb1="00000000"/>
   </w:font>
   <w:font w:name="Courier New">
     <w:panose1 w:val="02070309020205020404"/>
@@ -8623,14 +9310,14 @@
     <w:charset w:val="00"/>
     <w:family w:val="swiss"/>
     <w:pitch w:val="variable"/>
-    <w:sig w:usb0="E0002AFF" w:usb1="4000ACFF" w:usb2="00000001" w:usb3="00000000" w:csb0="000001FF" w:csb1="00000000"/>
+    <w:sig w:usb0="E0002AFF" w:usb1="C000247B" w:usb2="00000009" w:usb3="00000000" w:csb0="000001FF" w:csb1="00000000"/>
   </w:font>
   <w:font w:name="Calibri Light">
     <w:panose1 w:val="020F0302020204030204"/>
     <w:charset w:val="00"/>
     <w:family w:val="swiss"/>
     <w:pitch w:val="variable"/>
-    <w:sig w:usb0="A0002AEF" w:usb1="4000207B" w:usb2="00000000" w:usb3="00000000" w:csb0="000001FF" w:csb1="00000000"/>
+    <w:sig w:usb0="E0002AFF" w:usb1="C000247B" w:usb2="00000009" w:usb3="00000000" w:csb0="000001FF" w:csb1="00000000"/>
   </w:font>
   <w:font w:name="Segoe UI">
     <w:panose1 w:val="020B0502040204020203"/>
@@ -8658,7 +9345,12 @@
   </w:compat>
   <w:rsids>
     <w:rsidRoot w:val="002F6AC7"/>
+    <w:rsid w:val="0023376F"/>
     <w:rsid w:val="002F6AC7"/>
+    <w:rsid w:val="003919E2"/>
+    <w:rsid w:val="00434D1A"/>
+    <w:rsid w:val="00980751"/>
+    <w:rsid w:val="00E22BC5"/>
   </w:rsids>
   <m:mathPr>
     <m:mathFont m:val="Cambria Math"/>
@@ -9134,6 +9826,10 @@
     <w:name w:val="E55335523F7844F085C8F34E646D76D1"/>
     <w:rsid w:val="002F6AC7"/>
   </w:style>
+  <w:style w:type="paragraph" w:customStyle="1" w:styleId="294BB10353C64A03A9D6AD499D180B38">
+    <w:name w:val="294BB10353C64A03A9D6AD499D180B38"/>
+    <w:rsid w:val="00980751"/>
+  </w:style>
 </w:styles>
 </file>
 
@@ -9463,7 +10159,7 @@
 </file>
 
 <file path=customXml/itemProps2.xml><?xml version="1.0" encoding="utf-8"?>
-<ds:datastoreItem xmlns:ds="http://schemas.openxmlformats.org/officeDocument/2006/customXml" ds:itemID="{5DE6A7B8-C207-4112-BD24-63F099BB3704}">
+<ds:datastoreItem xmlns:ds="http://schemas.openxmlformats.org/officeDocument/2006/customXml" ds:itemID="{51C9189F-2CC0-45D1-81BC-A2751AA956D8}">
   <ds:schemaRefs>
     <ds:schemaRef ds:uri="http://schemas.openxmlformats.org/officeDocument/2006/bibliography"/>
   </ds:schemaRefs>

</xml_diff>